<commit_message>
feat(main): add files lab05
</commit_message>
<xml_diff>
--- a/labs/lab05/report/report.docx
+++ b/labs/lab05/report/report.docx
@@ -7,13 +7,7 @@
         <w:pStyle w:val="Title"/>
       </w:pPr>
       <w:r>
-        <w:t xml:space="preserve">Шаблон</w:t>
-      </w:r>
-      <w:r>
-        <w:t xml:space="preserve"> </w:t>
-      </w:r>
-      <w:r>
-        <w:t xml:space="preserve">отчёта</w:t>
+        <w:t xml:space="preserve">Отчёт</w:t>
       </w:r>
       <w:r>
         <w:t xml:space="preserve"> </w:t>
@@ -33,19 +27,121 @@
       <w:r>
         <w:t xml:space="preserve">работе</w:t>
       </w:r>
+      <w:r>
+        <w:t xml:space="preserve"> </w:t>
+      </w:r>
+      <w:r>
+        <w:t xml:space="preserve">№5</w:t>
+      </w:r>
     </w:p>
     <w:p>
       <w:pPr>
         <w:pStyle w:val="Subtitle"/>
       </w:pPr>
       <w:r>
-        <w:t xml:space="preserve">Простейший</w:t>
-      </w:r>
-      <w:r>
-        <w:t xml:space="preserve"> </w:t>
-      </w:r>
-      <w:r>
-        <w:t xml:space="preserve">вариант</w:t>
+        <w:t xml:space="preserve">Основы</w:t>
+      </w:r>
+      <w:r>
+        <w:t xml:space="preserve"> </w:t>
+      </w:r>
+      <w:r>
+        <w:t xml:space="preserve">работы</w:t>
+      </w:r>
+      <w:r>
+        <w:t xml:space="preserve"> </w:t>
+      </w:r>
+      <w:r>
+        <w:t xml:space="preserve">с</w:t>
+      </w:r>
+      <w:r>
+        <w:t xml:space="preserve"> </w:t>
+      </w:r>
+      <w:r>
+        <w:t xml:space="preserve">Midnight</w:t>
+      </w:r>
+      <w:r>
+        <w:t xml:space="preserve"> </w:t>
+      </w:r>
+      <w:r>
+        <w:t xml:space="preserve">Commander</w:t>
+      </w:r>
+      <w:r>
+        <w:t xml:space="preserve"> </w:t>
+      </w:r>
+      <w:r>
+        <w:t xml:space="preserve">(mc).</w:t>
+      </w:r>
+      <w:r>
+        <w:t xml:space="preserve"> </w:t>
+      </w:r>
+      <w:r>
+        <w:t xml:space="preserve">Структура</w:t>
+      </w:r>
+      <w:r>
+        <w:t xml:space="preserve"> </w:t>
+      </w:r>
+      <w:r>
+        <w:t xml:space="preserve">программы</w:t>
+      </w:r>
+      <w:r>
+        <w:t xml:space="preserve"> </w:t>
+      </w:r>
+      <w:r>
+        <w:t xml:space="preserve">на</w:t>
+      </w:r>
+      <w:r>
+        <w:t xml:space="preserve"> </w:t>
+      </w:r>
+      <w:r>
+        <w:t xml:space="preserve">языке</w:t>
+      </w:r>
+      <w:r>
+        <w:t xml:space="preserve"> </w:t>
+      </w:r>
+      <w:r>
+        <w:t xml:space="preserve">ассемблера</w:t>
+      </w:r>
+      <w:r>
+        <w:t xml:space="preserve"> </w:t>
+      </w:r>
+      <w:r>
+        <w:t xml:space="preserve">NASM.</w:t>
+      </w:r>
+      <w:r>
+        <w:t xml:space="preserve"> </w:t>
+      </w:r>
+      <w:r>
+        <w:t xml:space="preserve">Системные</w:t>
+      </w:r>
+      <w:r>
+        <w:t xml:space="preserve"> </w:t>
+      </w:r>
+      <w:r>
+        <w:t xml:space="preserve">вызовы</w:t>
+      </w:r>
+      <w:r>
+        <w:t xml:space="preserve"> </w:t>
+      </w:r>
+      <w:r>
+        <w:t xml:space="preserve">в</w:t>
+      </w:r>
+      <w:r>
+        <w:t xml:space="preserve"> </w:t>
+      </w:r>
+      <w:r>
+        <w:t xml:space="preserve">ОС</w:t>
+      </w:r>
+      <w:r>
+        <w:t xml:space="preserve"> </w:t>
+      </w:r>
+      <w:r>
+        <w:t xml:space="preserve">GNU</w:t>
+      </w:r>
+      <w:r>
+        <w:t xml:space="preserve"> </w:t>
+      </w:r>
+      <w:r>
+        <w:t xml:space="preserve">Linux</w:t>
       </w:r>
     </w:p>
     <w:p>
@@ -53,19 +149,19 @@
         <w:pStyle w:val="Author"/>
       </w:pPr>
       <w:r>
-        <w:t xml:space="preserve">Дмитрий</w:t>
+        <w:t xml:space="preserve">Попутников</w:t>
+      </w:r>
+      <w:r>
+        <w:t xml:space="preserve"> </w:t>
+      </w:r>
+      <w:r>
+        <w:t xml:space="preserve">Егор</w:t>
       </w:r>
       <w:r>
         <w:t xml:space="preserve"> </w:t>
       </w:r>
       <w:r>
         <w:t xml:space="preserve">Сергеевич</w:t>
-      </w:r>
-      <w:r>
-        <w:t xml:space="preserve"> </w:t>
-      </w:r>
-      <w:r>
-        <w:t xml:space="preserve">Кулябов</w:t>
       </w:r>
     </w:p>
     <w:sdt>
@@ -117,45 +213,13 @@
         <w:pStyle w:val="FirstParagraph"/>
       </w:pPr>
       <w:r>
-        <w:t xml:space="preserve">Здесь приводится формулировка цели лабораторной работы. Формулировки</w:t>
-      </w:r>
-      <w:r>
-        <w:t xml:space="preserve"> </w:t>
-      </w:r>
-      <w:r>
-        <w:t xml:space="preserve">цели для каждой лабораторной работы приведены в методических</w:t>
-      </w:r>
-      <w:r>
-        <w:t xml:space="preserve"> </w:t>
-      </w:r>
-      <w:r>
-        <w:t xml:space="preserve">указаниях.</w:t>
-      </w:r>
-    </w:p>
-    <w:p>
-      <w:pPr>
-        <w:pStyle w:val="BodyText"/>
-      </w:pPr>
-      <w:r>
-        <w:t xml:space="preserve">Цель данного шаблона — максимально упростить подготовку отчётов по</w:t>
-      </w:r>
-      <w:r>
-        <w:t xml:space="preserve"> </w:t>
-      </w:r>
-      <w:r>
-        <w:t xml:space="preserve">лабораторным работам. Модифицируя данный шаблон, студенты смогут без</w:t>
-      </w:r>
-      <w:r>
-        <w:t xml:space="preserve"> </w:t>
-      </w:r>
-      <w:r>
-        <w:t xml:space="preserve">труда подготовить отчёт по лабораторным работам, а также познакомиться</w:t>
-      </w:r>
-      <w:r>
-        <w:t xml:space="preserve"> </w:t>
-      </w:r>
-      <w:r>
-        <w:t xml:space="preserve">с основными возможностями разметки Markdown.</w:t>
+        <w:t xml:space="preserve">Приобретение практических навыков работы в Midnight Commander. Освоение инструкций</w:t>
+      </w:r>
+      <w:r>
+        <w:t xml:space="preserve"> </w:t>
+      </w:r>
+      <w:r>
+        <w:t xml:space="preserve">языка ассемблера mov и int.</w:t>
       </w:r>
     </w:p>
     <w:bookmarkEnd w:id="20"/>
@@ -179,20 +243,144 @@
     </w:p>
     <w:p>
       <w:pPr>
-        <w:pStyle w:val="FirstParagraph"/>
-      </w:pPr>
-      <w:r>
-        <w:t xml:space="preserve">Здесь приводится описание задания в соответствии с рекомендациями</w:t>
-      </w:r>
-      <w:r>
-        <w:t xml:space="preserve"> </w:t>
-      </w:r>
-      <w:r>
-        <w:t xml:space="preserve">методического пособия и выданным вариантом.</w:t>
+        <w:numPr>
+          <w:ilvl w:val="0"/>
+          <w:numId w:val="1001"/>
+        </w:numPr>
+        <w:pStyle w:val="Compact"/>
+      </w:pPr>
+      <w:r>
+        <w:t xml:space="preserve">Создайте копию файла lab5-1.asm. Внесите изменения в программу (без использова-</w:t>
+      </w:r>
+      <w:r>
+        <w:t xml:space="preserve"> </w:t>
+      </w:r>
+      <w:r>
+        <w:t xml:space="preserve">ния внешнего файла in_out.asm), так чтобы она работала по следующему алгоритму:</w:t>
+      </w:r>
+      <w:r>
+        <w:t xml:space="preserve"> </w:t>
+      </w:r>
+      <w:r>
+        <w:t xml:space="preserve">• вывести приглашение типа</w:t>
+      </w:r>
+      <w:r>
+        <w:t xml:space="preserve"> </w:t>
+      </w:r>
+      <w:r>
+        <w:t xml:space="preserve">“</w:t>
+      </w:r>
+      <w:r>
+        <w:t xml:space="preserve">Введите строку:</w:t>
+      </w:r>
+      <w:r>
+        <w:t xml:space="preserve">”</w:t>
+      </w:r>
+      <w:r>
+        <w:t xml:space="preserve">;</w:t>
+      </w:r>
+      <w:r>
+        <w:t xml:space="preserve"> </w:t>
+      </w:r>
+      <w:r>
+        <w:t xml:space="preserve">• ввести строку с клавиатуры;</w:t>
+      </w:r>
+      <w:r>
+        <w:t xml:space="preserve"> </w:t>
+      </w:r>
+      <w:r>
+        <w:t xml:space="preserve">• вывести введённую строку на экран.</w:t>
+      </w:r>
+    </w:p>
+    <w:p>
+      <w:pPr>
+        <w:numPr>
+          <w:ilvl w:val="0"/>
+          <w:numId w:val="1001"/>
+        </w:numPr>
+        <w:pStyle w:val="Compact"/>
+      </w:pPr>
+      <w:r>
+        <w:t xml:space="preserve">Получите исполняемый файл и проверьте его работу. На приглашение ввести строку</w:t>
+      </w:r>
+      <w:r>
+        <w:t xml:space="preserve"> </w:t>
+      </w:r>
+      <w:r>
+        <w:t xml:space="preserve">введите свою фамилию.</w:t>
+      </w:r>
+    </w:p>
+    <w:p>
+      <w:pPr>
+        <w:numPr>
+          <w:ilvl w:val="0"/>
+          <w:numId w:val="1001"/>
+        </w:numPr>
+        <w:pStyle w:val="Compact"/>
+      </w:pPr>
+      <w:r>
+        <w:t xml:space="preserve">Создайте копию файла lab5-2.asm. Исправьте текст программы с использование под-</w:t>
+      </w:r>
+      <w:r>
+        <w:t xml:space="preserve"> </w:t>
+      </w:r>
+      <w:r>
+        <w:t xml:space="preserve">программ из внешнего файла in_out.asm, так чтобы она работала по следующему</w:t>
+      </w:r>
+      <w:r>
+        <w:t xml:space="preserve"> </w:t>
+      </w:r>
+      <w:r>
+        <w:t xml:space="preserve">алгоритму:</w:t>
+      </w:r>
+      <w:r>
+        <w:t xml:space="preserve"> </w:t>
+      </w:r>
+      <w:r>
+        <w:t xml:space="preserve">• вывести приглашение типа</w:t>
+      </w:r>
+      <w:r>
+        <w:t xml:space="preserve"> </w:t>
+      </w:r>
+      <w:r>
+        <w:t xml:space="preserve">“</w:t>
+      </w:r>
+      <w:r>
+        <w:t xml:space="preserve">Введите строку:</w:t>
+      </w:r>
+      <w:r>
+        <w:t xml:space="preserve">”</w:t>
+      </w:r>
+      <w:r>
+        <w:t xml:space="preserve">;</w:t>
+      </w:r>
+      <w:r>
+        <w:t xml:space="preserve"> </w:t>
+      </w:r>
+      <w:r>
+        <w:t xml:space="preserve">• ввести строку с клавиатуры;</w:t>
+      </w:r>
+      <w:r>
+        <w:t xml:space="preserve"> </w:t>
+      </w:r>
+      <w:r>
+        <w:t xml:space="preserve">• вывести введённую строку на экран.</w:t>
+      </w:r>
+    </w:p>
+    <w:p>
+      <w:pPr>
+        <w:numPr>
+          <w:ilvl w:val="0"/>
+          <w:numId w:val="1001"/>
+        </w:numPr>
+        <w:pStyle w:val="Compact"/>
+      </w:pPr>
+      <w:r>
+        <w:t xml:space="preserve">Создайте исполняемый файл и проверьте его работу</w:t>
       </w:r>
     </w:p>
     <w:bookmarkEnd w:id="21"/>
-    <w:bookmarkStart w:id="23" w:name="теоретическое-введение"/>
+    <w:bookmarkStart w:id="47" w:name="выполнение-лабораторной-работы"/>
     <w:p>
       <w:pPr>
         <w:pStyle w:val="Heading1"/>
@@ -207,383 +395,25 @@
         <w:tab/>
       </w:r>
       <w:r>
-        <w:t xml:space="preserve">Теоретическое введение</w:t>
-      </w:r>
-    </w:p>
-    <w:p>
-      <w:pPr>
-        <w:pStyle w:val="FirstParagraph"/>
-      </w:pPr>
-      <w:r>
-        <w:t xml:space="preserve">Здесь описываются теоретические аспекты, связанные с выполнением работы.</w:t>
-      </w:r>
-    </w:p>
-    <w:p>
-      <w:pPr>
-        <w:pStyle w:val="BodyText"/>
-      </w:pPr>
-      <w:r>
-        <w:t xml:space="preserve">Например, в табл.</w:t>
-      </w:r>
-      <w:r>
-        <w:t xml:space="preserve"> </w:t>
-      </w:r>
-      <w:hyperlink w:anchor="tbl:std-dir">
-        <w:r>
-          <w:rPr>
-            <w:rStyle w:val="Hyperlink"/>
-          </w:rPr>
-          <w:t xml:space="preserve">1</w:t>
-        </w:r>
-      </w:hyperlink>
-      <w:r>
-        <w:t xml:space="preserve"> </w:t>
-      </w:r>
-      <w:r>
-        <w:t xml:space="preserve">приведено краткое описание стандартных каталогов Unix.</w:t>
-      </w:r>
-    </w:p>
-    <w:bookmarkStart w:id="0" w:name="tbl:std-dir"/>
-    <w:bookmarkStart w:id="22" w:name="tbl:std-dir"/>
-    <w:p>
-      <w:pPr>
-        <w:pStyle w:val="TableCaption"/>
-      </w:pPr>
-      <w:r>
-        <w:t xml:space="preserve">Table 1: Описание некоторых каталогов файловой системы GNU Linux</w:t>
-      </w:r>
-      <w:r>
-        <w:t xml:space="preserve"> </w:t>
-      </w:r>
-    </w:p>
-    <w:tbl>
-      <w:tblPr>
-        <w:tblStyle w:val="Table"/>
-        <w:tblW w:type="pct" w:w="5000"/>
-        <w:tblLook w:firstRow="1" w:lastRow="0" w:firstColumn="0" w:lastColumn="0" w:noHBand="0" w:noVBand="0" w:val="0020"/>
-        <w:jc w:val="start"/>
-        <w:tblLayout w:type="fixed"/>
-        <w:tblCaption w:val="Table 1: Описание некоторых каталогов файловой системы GNU Linux "/>
-      </w:tblPr>
-      <w:tblGrid>
-        <w:gridCol w:w="803"/>
-        <w:gridCol w:w="7116"/>
-      </w:tblGrid>
-      <w:tr>
-        <w:trPr>
-          <w:tblHeader w:val="true"/>
-        </w:trPr>
-        <w:tc>
-          <w:tcPr/>
-          <w:p>
-            <w:pPr>
-              <w:pStyle w:val="Compact"/>
-              <w:jc w:val="left"/>
-            </w:pPr>
-            <w:r>
-              <w:t xml:space="preserve">Имя каталога</w:t>
-            </w:r>
-          </w:p>
-        </w:tc>
-        <w:tc>
-          <w:tcPr/>
-          <w:p>
-            <w:pPr>
-              <w:pStyle w:val="Compact"/>
-              <w:jc w:val="left"/>
-            </w:pPr>
-            <w:r>
-              <w:t xml:space="preserve">Описание каталога</w:t>
-            </w:r>
-          </w:p>
-        </w:tc>
-      </w:tr>
-      <w:tr>
-        <w:tc>
-          <w:tcPr/>
-          <w:p>
-            <w:pPr>
-              <w:pStyle w:val="Compact"/>
-              <w:jc w:val="left"/>
-            </w:pPr>
-            <w:r>
-              <w:rPr>
-                <w:rStyle w:val="VerbatimChar"/>
-              </w:rPr>
-              <w:t xml:space="preserve">/</w:t>
-            </w:r>
-          </w:p>
-        </w:tc>
-        <w:tc>
-          <w:tcPr/>
-          <w:p>
-            <w:pPr>
-              <w:pStyle w:val="Compact"/>
-              <w:jc w:val="left"/>
-            </w:pPr>
-            <w:r>
-              <w:t xml:space="preserve">Корневая директория, содержащая всю файловую</w:t>
-            </w:r>
-          </w:p>
-        </w:tc>
-      </w:tr>
-      <w:tr>
-        <w:tc>
-          <w:tcPr/>
-          <w:p>
-            <w:pPr>
-              <w:pStyle w:val="Compact"/>
-              <w:jc w:val="left"/>
-            </w:pPr>
-            <w:r>
-              <w:rPr>
-                <w:rStyle w:val="VerbatimChar"/>
-              </w:rPr>
-              <w:t xml:space="preserve">/bin</w:t>
-            </w:r>
-          </w:p>
-        </w:tc>
-        <w:tc>
-          <w:tcPr/>
-          <w:p>
-            <w:pPr>
-              <w:pStyle w:val="Compact"/>
-              <w:jc w:val="left"/>
-            </w:pPr>
-            <w:r>
-              <w:t xml:space="preserve">Основные системные утилиты, необходимые как в однопользовательском режиме, так и при обычной работе всем пользователям</w:t>
-            </w:r>
-          </w:p>
-        </w:tc>
-      </w:tr>
-      <w:tr>
-        <w:tc>
-          <w:tcPr/>
-          <w:p>
-            <w:pPr>
-              <w:pStyle w:val="Compact"/>
-              <w:jc w:val="left"/>
-            </w:pPr>
-            <w:r>
-              <w:rPr>
-                <w:rStyle w:val="VerbatimChar"/>
-              </w:rPr>
-              <w:t xml:space="preserve">/etc</w:t>
-            </w:r>
-          </w:p>
-        </w:tc>
-        <w:tc>
-          <w:tcPr/>
-          <w:p>
-            <w:pPr>
-              <w:pStyle w:val="Compact"/>
-              <w:jc w:val="left"/>
-            </w:pPr>
-            <w:r>
-              <w:t xml:space="preserve">Общесистемные конфигурационные файлы и файлы конфигурации установленных программ</w:t>
-            </w:r>
-          </w:p>
-        </w:tc>
-      </w:tr>
-      <w:tr>
-        <w:tc>
-          <w:tcPr/>
-          <w:p>
-            <w:pPr>
-              <w:pStyle w:val="Compact"/>
-              <w:jc w:val="left"/>
-            </w:pPr>
-            <w:r>
-              <w:rPr>
-                <w:rStyle w:val="VerbatimChar"/>
-              </w:rPr>
-              <w:t xml:space="preserve">/home</w:t>
-            </w:r>
-          </w:p>
-        </w:tc>
-        <w:tc>
-          <w:tcPr/>
-          <w:p>
-            <w:pPr>
-              <w:pStyle w:val="Compact"/>
-              <w:jc w:val="left"/>
-            </w:pPr>
-            <w:r>
-              <w:t xml:space="preserve">Содержит домашние директории пользователей, которые, в свою очередь, содержат персональные настройки и данные пользователя</w:t>
-            </w:r>
-          </w:p>
-        </w:tc>
-      </w:tr>
-      <w:tr>
-        <w:tc>
-          <w:tcPr/>
-          <w:p>
-            <w:pPr>
-              <w:pStyle w:val="Compact"/>
-              <w:jc w:val="left"/>
-            </w:pPr>
-            <w:r>
-              <w:rPr>
-                <w:rStyle w:val="VerbatimChar"/>
-              </w:rPr>
-              <w:t xml:space="preserve">/media</w:t>
-            </w:r>
-          </w:p>
-        </w:tc>
-        <w:tc>
-          <w:tcPr/>
-          <w:p>
-            <w:pPr>
-              <w:pStyle w:val="Compact"/>
-              <w:jc w:val="left"/>
-            </w:pPr>
-            <w:r>
-              <w:t xml:space="preserve">Точки монтирования для сменных носителей</w:t>
-            </w:r>
-          </w:p>
-        </w:tc>
-      </w:tr>
-      <w:tr>
-        <w:tc>
-          <w:tcPr/>
-          <w:p>
-            <w:pPr>
-              <w:pStyle w:val="Compact"/>
-              <w:jc w:val="left"/>
-            </w:pPr>
-            <w:r>
-              <w:rPr>
-                <w:rStyle w:val="VerbatimChar"/>
-              </w:rPr>
-              <w:t xml:space="preserve">/root</w:t>
-            </w:r>
-          </w:p>
-        </w:tc>
-        <w:tc>
-          <w:tcPr/>
-          <w:p>
-            <w:pPr>
-              <w:pStyle w:val="Compact"/>
-              <w:jc w:val="left"/>
-            </w:pPr>
-            <w:r>
-              <w:t xml:space="preserve">Домашняя директория пользователя</w:t>
-            </w:r>
-            <w:r>
-              <w:t xml:space="preserve"> </w:t>
-            </w:r>
-            <w:r>
-              <w:rPr>
-                <w:rStyle w:val="VerbatimChar"/>
-              </w:rPr>
-              <w:t xml:space="preserve">root</w:t>
-            </w:r>
-          </w:p>
-        </w:tc>
-      </w:tr>
-      <w:tr>
-        <w:tc>
-          <w:tcPr/>
-          <w:p>
-            <w:pPr>
-              <w:pStyle w:val="Compact"/>
-              <w:jc w:val="left"/>
-            </w:pPr>
-            <w:r>
-              <w:rPr>
-                <w:rStyle w:val="VerbatimChar"/>
-              </w:rPr>
-              <w:t xml:space="preserve">/tmp</w:t>
-            </w:r>
-          </w:p>
-        </w:tc>
-        <w:tc>
-          <w:tcPr/>
-          <w:p>
-            <w:pPr>
-              <w:pStyle w:val="Compact"/>
-              <w:jc w:val="left"/>
-            </w:pPr>
-            <w:r>
-              <w:t xml:space="preserve">Временные файлы</w:t>
-            </w:r>
-          </w:p>
-        </w:tc>
-      </w:tr>
-      <w:tr>
-        <w:tc>
-          <w:tcPr/>
-          <w:p>
-            <w:pPr>
-              <w:pStyle w:val="Compact"/>
-              <w:jc w:val="left"/>
-            </w:pPr>
-            <w:r>
-              <w:rPr>
-                <w:rStyle w:val="VerbatimChar"/>
-              </w:rPr>
-              <w:t xml:space="preserve">/usr</w:t>
-            </w:r>
-          </w:p>
-        </w:tc>
-        <w:tc>
-          <w:tcPr/>
-          <w:p>
-            <w:pPr>
-              <w:pStyle w:val="Compact"/>
-              <w:jc w:val="left"/>
-            </w:pPr>
-            <w:r>
-              <w:t xml:space="preserve">Вторичная иерархия для данных пользователя</w:t>
-            </w:r>
-          </w:p>
-        </w:tc>
-      </w:tr>
-    </w:tbl>
-    <w:bookmarkEnd w:id="22"/>
-    <w:bookmarkEnd w:id="0"/>
-    <w:p>
-      <w:pPr>
-        <w:pStyle w:val="BodyText"/>
-      </w:pPr>
-      <w:r>
-        <w:t xml:space="preserve">Более подробно об Unix см. в</w:t>
-      </w:r>
-      <w:r>
-        <w:t xml:space="preserve"> </w:t>
-      </w:r>
-      <w:r>
-        <w:t xml:space="preserve">[1–6]</w:t>
-      </w:r>
-      <w:r>
-        <w:t xml:space="preserve">.</w:t>
-      </w:r>
-    </w:p>
-    <w:bookmarkEnd w:id="23"/>
-    <w:bookmarkStart w:id="27" w:name="выполнение-лабораторной-работы"/>
-    <w:p>
-      <w:pPr>
-        <w:pStyle w:val="Heading1"/>
-      </w:pPr>
-      <w:r>
-        <w:rPr>
-          <w:rStyle w:val="SectionNumber"/>
-        </w:rPr>
-        <w:t xml:space="preserve">4</w:t>
-      </w:r>
-      <w:r>
-        <w:tab/>
-      </w:r>
-      <w:r>
         <w:t xml:space="preserve">Выполнение лабораторной работы</w:t>
       </w:r>
     </w:p>
     <w:p>
       <w:pPr>
-        <w:pStyle w:val="FirstParagraph"/>
-      </w:pPr>
-      <w:r>
-        <w:t xml:space="preserve">Описываются проведённые действия, в качестве иллюстрации даётся ссылка на иллюстрацию (рис. ??).</w:t>
+        <w:numPr>
+          <w:ilvl w:val="0"/>
+          <w:numId w:val="1002"/>
+        </w:numPr>
+        <w:pStyle w:val="Compact"/>
+      </w:pPr>
+      <w:r>
+        <w:t xml:space="preserve">Откроем Midnight Commander с помощью команды mc.Перейдем в каталог ~/work/arch-pc созданный</w:t>
+      </w:r>
+      <w:r>
+        <w:t xml:space="preserve"> </w:t>
+      </w:r>
+      <w:r>
+        <w:t xml:space="preserve">при выполнении лабораторной работы №4 и создадим каталог lab05.(??)</w:t>
       </w:r>
     </w:p>
     <w:p>
@@ -593,20 +423,20 @@
       <w:r>
         <w:drawing>
           <wp:inline>
-            <wp:extent cx="3733800" cy="2800350"/>
+            <wp:extent cx="3733800" cy="2080111"/>
             <wp:effectExtent b="0" l="0" r="0" t="0"/>
-            <wp:docPr descr="Название рисунка" title="fig:" id="25" name="Picture"/>
+            <wp:docPr descr="Создание каталога" title="fig:" id="23" name="Picture"/>
             <a:graphic>
               <a:graphicData uri="http://schemas.openxmlformats.org/drawingml/2006/picture">
                 <pic:pic>
                   <pic:nvPicPr>
-                    <pic:cNvPr descr="image/placeimg_800_600_tech.jpg" id="26" name="Picture"/>
+                    <pic:cNvPr descr="image/1.png" id="24" name="Picture"/>
                     <pic:cNvPicPr>
                       <a:picLocks noChangeArrowheads="1" noChangeAspect="1"/>
                     </pic:cNvPicPr>
                   </pic:nvPicPr>
                   <pic:blipFill>
-                    <a:blip r:embed="rId24"/>
+                    <a:blip r:embed="rId22"/>
                     <a:stretch>
                       <a:fillRect/>
                     </a:stretch>
@@ -614,7 +444,7 @@
                   <pic:spPr bwMode="auto">
                     <a:xfrm>
                       <a:off x="0" y="0"/>
-                      <a:ext cx="3733800" cy="2800350"/>
+                      <a:ext cx="3733800" cy="2080111"/>
                     </a:xfrm>
                     <a:prstGeom prst="rect">
                       <a:avLst/>
@@ -638,11 +468,891 @@
         <w:pStyle w:val="ImageCaption"/>
       </w:pPr>
       <w:r>
-        <w:t xml:space="preserve">Название рисунка</w:t>
-      </w:r>
-    </w:p>
-    <w:bookmarkEnd w:id="27"/>
-    <w:bookmarkStart w:id="28" w:name="выводы"/>
+        <w:t xml:space="preserve">Создание каталога</w:t>
+      </w:r>
+    </w:p>
+    <w:p>
+      <w:pPr>
+        <w:numPr>
+          <w:ilvl w:val="0"/>
+          <w:numId w:val="1003"/>
+        </w:numPr>
+        <w:pStyle w:val="Compact"/>
+      </w:pPr>
+      <w:r>
+        <w:t xml:space="preserve">Пользуясь строкой ввода и командой touch создадим файл lab5-1.asm.(??)</w:t>
+      </w:r>
+    </w:p>
+    <w:p>
+      <w:pPr>
+        <w:pStyle w:val="CaptionedFigure"/>
+      </w:pPr>
+      <w:r>
+        <w:drawing>
+          <wp:inline>
+            <wp:extent cx="3733800" cy="2080111"/>
+            <wp:effectExtent b="0" l="0" r="0" t="0"/>
+            <wp:docPr descr="Создание файла" title="fig:" id="26" name="Picture"/>
+            <a:graphic>
+              <a:graphicData uri="http://schemas.openxmlformats.org/drawingml/2006/picture">
+                <pic:pic>
+                  <pic:nvPicPr>
+                    <pic:cNvPr descr="image/2.png" id="27" name="Picture"/>
+                    <pic:cNvPicPr>
+                      <a:picLocks noChangeArrowheads="1" noChangeAspect="1"/>
+                    </pic:cNvPicPr>
+                  </pic:nvPicPr>
+                  <pic:blipFill>
+                    <a:blip r:embed="rId25"/>
+                    <a:stretch>
+                      <a:fillRect/>
+                    </a:stretch>
+                  </pic:blipFill>
+                  <pic:spPr bwMode="auto">
+                    <a:xfrm>
+                      <a:off x="0" y="0"/>
+                      <a:ext cx="3733800" cy="2080111"/>
+                    </a:xfrm>
+                    <a:prstGeom prst="rect">
+                      <a:avLst/>
+                    </a:prstGeom>
+                    <a:noFill/>
+                    <a:ln w="9525">
+                      <a:noFill/>
+                      <a:headEnd/>
+                      <a:tailEnd/>
+                    </a:ln>
+                  </pic:spPr>
+                </pic:pic>
+              </a:graphicData>
+            </a:graphic>
+          </wp:inline>
+        </w:drawing>
+      </w:r>
+    </w:p>
+    <w:p>
+      <w:pPr>
+        <w:pStyle w:val="ImageCaption"/>
+      </w:pPr>
+      <w:r>
+        <w:t xml:space="preserve">Создание файла</w:t>
+      </w:r>
+    </w:p>
+    <w:p>
+      <w:pPr>
+        <w:numPr>
+          <w:ilvl w:val="0"/>
+          <w:numId w:val="1004"/>
+        </w:numPr>
+        <w:pStyle w:val="Compact"/>
+      </w:pPr>
+      <w:r>
+        <w:t xml:space="preserve">С помощью функциональной клавиши F4 откроем файл lab5-1.asm для редактирования во встроенном редакторе и напечатаем следующий текст программы:(??)</w:t>
+      </w:r>
+    </w:p>
+    <w:p>
+      <w:pPr>
+        <w:pStyle w:val="CaptionedFigure"/>
+      </w:pPr>
+      <w:r>
+        <w:drawing>
+          <wp:inline>
+            <wp:extent cx="3733800" cy="2064632"/>
+            <wp:effectExtent b="0" l="0" r="0" t="0"/>
+            <wp:docPr descr="Текст программы" title="fig:" id="29" name="Picture"/>
+            <a:graphic>
+              <a:graphicData uri="http://schemas.openxmlformats.org/drawingml/2006/picture">
+                <pic:pic>
+                  <pic:nvPicPr>
+                    <pic:cNvPr descr="image/3.png" id="30" name="Picture"/>
+                    <pic:cNvPicPr>
+                      <a:picLocks noChangeArrowheads="1" noChangeAspect="1"/>
+                    </pic:cNvPicPr>
+                  </pic:nvPicPr>
+                  <pic:blipFill>
+                    <a:blip r:embed="rId28"/>
+                    <a:stretch>
+                      <a:fillRect/>
+                    </a:stretch>
+                  </pic:blipFill>
+                  <pic:spPr bwMode="auto">
+                    <a:xfrm>
+                      <a:off x="0" y="0"/>
+                      <a:ext cx="3733800" cy="2064632"/>
+                    </a:xfrm>
+                    <a:prstGeom prst="rect">
+                      <a:avLst/>
+                    </a:prstGeom>
+                    <a:noFill/>
+                    <a:ln w="9525">
+                      <a:noFill/>
+                      <a:headEnd/>
+                      <a:tailEnd/>
+                    </a:ln>
+                  </pic:spPr>
+                </pic:pic>
+              </a:graphicData>
+            </a:graphic>
+          </wp:inline>
+        </w:drawing>
+      </w:r>
+    </w:p>
+    <w:p>
+      <w:pPr>
+        <w:pStyle w:val="ImageCaption"/>
+      </w:pPr>
+      <w:r>
+        <w:t xml:space="preserve">Текст программы</w:t>
+      </w:r>
+    </w:p>
+    <w:p>
+      <w:pPr>
+        <w:numPr>
+          <w:ilvl w:val="0"/>
+          <w:numId w:val="1005"/>
+        </w:numPr>
+        <w:pStyle w:val="Compact"/>
+      </w:pPr>
+      <w:r>
+        <w:t xml:space="preserve">Оттранслируем текст программы lab5-1.asm в объектный файл. Выполним компо-</w:t>
+      </w:r>
+      <w:r>
+        <w:t xml:space="preserve"> </w:t>
+      </w:r>
+      <w:r>
+        <w:t xml:space="preserve">новку объектного файла и запустим получившийся исполняемый файл. Программа выводит строку</w:t>
+      </w:r>
+      <w:r>
+        <w:t xml:space="preserve"> </w:t>
+      </w:r>
+      <w:r>
+        <w:t xml:space="preserve">‘</w:t>
+      </w:r>
+      <w:r>
+        <w:t xml:space="preserve">Введите строку:</w:t>
+      </w:r>
+      <w:r>
+        <w:t xml:space="preserve">’</w:t>
+      </w:r>
+      <w:r>
+        <w:t xml:space="preserve"> </w:t>
+      </w:r>
+      <w:r>
+        <w:t xml:space="preserve">и ожидает ввода с клавиатуры. На запрос введем</w:t>
+      </w:r>
+      <w:r>
+        <w:t xml:space="preserve"> </w:t>
+      </w:r>
+      <w:r>
+        <w:t xml:space="preserve">ФИО.(??).</w:t>
+      </w:r>
+    </w:p>
+    <w:p>
+      <w:pPr>
+        <w:pStyle w:val="CaptionedFigure"/>
+      </w:pPr>
+      <w:r>
+        <w:drawing>
+          <wp:inline>
+            <wp:extent cx="3733800" cy="628115"/>
+            <wp:effectExtent b="0" l="0" r="0" t="0"/>
+            <wp:docPr descr="Трансляция текста программы" title="fig:" id="32" name="Picture"/>
+            <a:graphic>
+              <a:graphicData uri="http://schemas.openxmlformats.org/drawingml/2006/picture">
+                <pic:pic>
+                  <pic:nvPicPr>
+                    <pic:cNvPr descr="image/4.png" id="33" name="Picture"/>
+                    <pic:cNvPicPr>
+                      <a:picLocks noChangeArrowheads="1" noChangeAspect="1"/>
+                    </pic:cNvPicPr>
+                  </pic:nvPicPr>
+                  <pic:blipFill>
+                    <a:blip r:embed="rId31"/>
+                    <a:stretch>
+                      <a:fillRect/>
+                    </a:stretch>
+                  </pic:blipFill>
+                  <pic:spPr bwMode="auto">
+                    <a:xfrm>
+                      <a:off x="0" y="0"/>
+                      <a:ext cx="3733800" cy="628115"/>
+                    </a:xfrm>
+                    <a:prstGeom prst="rect">
+                      <a:avLst/>
+                    </a:prstGeom>
+                    <a:noFill/>
+                    <a:ln w="9525">
+                      <a:noFill/>
+                      <a:headEnd/>
+                      <a:tailEnd/>
+                    </a:ln>
+                  </pic:spPr>
+                </pic:pic>
+              </a:graphicData>
+            </a:graphic>
+          </wp:inline>
+        </w:drawing>
+      </w:r>
+    </w:p>
+    <w:p>
+      <w:pPr>
+        <w:pStyle w:val="ImageCaption"/>
+      </w:pPr>
+      <w:r>
+        <w:t xml:space="preserve">Трансляция текста программы</w:t>
+      </w:r>
+    </w:p>
+    <w:p>
+      <w:pPr>
+        <w:numPr>
+          <w:ilvl w:val="0"/>
+          <w:numId w:val="1006"/>
+        </w:numPr>
+        <w:pStyle w:val="Compact"/>
+      </w:pPr>
+      <w:r>
+        <w:t xml:space="preserve">Скачаем файл in_out.asm со страницы курса в ТУИС. Подключаемый файл in_out.asm должен лежать в том же каталоге, что и файл с программой, в которой он используется. В одной из панелей mc откроем каталог с файлом lab5-1.asm. В другой панели каталог со скаченным файлом in_out.asm (для перемещения между панелями используем Tab ).</w:t>
+      </w:r>
+      <w:r>
+        <w:t xml:space="preserve"> </w:t>
+      </w:r>
+      <w:r>
+        <w:t xml:space="preserve">Скопируем файл in_out.asm в каталог с файлом lab5-1.asm с помощью функциональной</w:t>
+      </w:r>
+      <w:r>
+        <w:t xml:space="preserve"> </w:t>
+      </w:r>
+      <w:r>
+        <w:t xml:space="preserve">клавиши F5.С помощью функциональной клавиши F6 создадим копию файла lab5-1.asm с именем</w:t>
+      </w:r>
+      <w:r>
+        <w:t xml:space="preserve"> </w:t>
+      </w:r>
+      <w:r>
+        <w:t xml:space="preserve">lab5-2.asm.(??)</w:t>
+      </w:r>
+    </w:p>
+    <w:bookmarkStart w:id="0" w:name="fig:005"/>
+    <w:p>
+      <w:pPr>
+        <w:pStyle w:val="FirstParagraph"/>
+      </w:pPr>
+      <w:bookmarkStart w:id="37" w:name="fig:005"/>
+      <w:r>
+        <w:drawing>
+          <wp:inline>
+            <wp:extent cx="5334000" cy="663946"/>
+            <wp:effectExtent b="0" l="0" r="0" t="0"/>
+            <wp:docPr descr="Figure 1: " title="fig:" id="35" name="Picture"/>
+            <a:graphic>
+              <a:graphicData uri="http://schemas.openxmlformats.org/drawingml/2006/picture">
+                <pic:pic>
+                  <pic:nvPicPr>
+                    <pic:cNvPr descr="image/5.png" id="36" name="Picture"/>
+                    <pic:cNvPicPr>
+                      <a:picLocks noChangeArrowheads="1" noChangeAspect="1"/>
+                    </pic:cNvPicPr>
+                  </pic:nvPicPr>
+                  <pic:blipFill>
+                    <a:blip r:embed="rId34"/>
+                    <a:stretch>
+                      <a:fillRect/>
+                    </a:stretch>
+                  </pic:blipFill>
+                  <pic:spPr bwMode="auto">
+                    <a:xfrm>
+                      <a:off x="0" y="0"/>
+                      <a:ext cx="5334000" cy="663946"/>
+                    </a:xfrm>
+                    <a:prstGeom prst="rect">
+                      <a:avLst/>
+                    </a:prstGeom>
+                    <a:noFill/>
+                    <a:ln w="9525">
+                      <a:noFill/>
+                      <a:headEnd/>
+                      <a:tailEnd/>
+                    </a:ln>
+                  </pic:spPr>
+                </pic:pic>
+              </a:graphicData>
+            </a:graphic>
+          </wp:inline>
+        </w:drawing>
+      </w:r>
+      <w:bookmarkEnd w:id="37"/>
+    </w:p>
+    <w:bookmarkEnd w:id="0"/>
+    <w:p>
+      <w:pPr>
+        <w:pStyle w:val="CaptionedFigure"/>
+      </w:pPr>
+      <w:r>
+        <w:drawing>
+          <wp:inline>
+            <wp:extent cx="3733800" cy="1503628"/>
+            <wp:effectExtent b="0" l="0" r="0" t="0"/>
+            <wp:docPr descr="Создание копии файла lab5-1.asm" title="fig:" id="39" name="Picture"/>
+            <a:graphic>
+              <a:graphicData uri="http://schemas.openxmlformats.org/drawingml/2006/picture">
+                <pic:pic>
+                  <pic:nvPicPr>
+                    <pic:cNvPr descr="image/6.png" id="40" name="Picture"/>
+                    <pic:cNvPicPr>
+                      <a:picLocks noChangeArrowheads="1" noChangeAspect="1"/>
+                    </pic:cNvPicPr>
+                  </pic:nvPicPr>
+                  <pic:blipFill>
+                    <a:blip r:embed="rId38"/>
+                    <a:stretch>
+                      <a:fillRect/>
+                    </a:stretch>
+                  </pic:blipFill>
+                  <pic:spPr bwMode="auto">
+                    <a:xfrm>
+                      <a:off x="0" y="0"/>
+                      <a:ext cx="3733800" cy="1503628"/>
+                    </a:xfrm>
+                    <a:prstGeom prst="rect">
+                      <a:avLst/>
+                    </a:prstGeom>
+                    <a:noFill/>
+                    <a:ln w="9525">
+                      <a:noFill/>
+                      <a:headEnd/>
+                      <a:tailEnd/>
+                    </a:ln>
+                  </pic:spPr>
+                </pic:pic>
+              </a:graphicData>
+            </a:graphic>
+          </wp:inline>
+        </w:drawing>
+      </w:r>
+    </w:p>
+    <w:p>
+      <w:pPr>
+        <w:pStyle w:val="ImageCaption"/>
+      </w:pPr>
+      <w:r>
+        <w:t xml:space="preserve">Создание копии файла lab5-1.asm</w:t>
+      </w:r>
+    </w:p>
+    <w:p>
+      <w:pPr>
+        <w:numPr>
+          <w:ilvl w:val="0"/>
+          <w:numId w:val="1007"/>
+        </w:numPr>
+        <w:pStyle w:val="Compact"/>
+      </w:pPr>
+      <w:r>
+        <w:t xml:space="preserve">Исправим текст программы в файле lab5-2.asm с использованием подпрограмм из</w:t>
+      </w:r>
+      <w:r>
+        <w:t xml:space="preserve"> </w:t>
+      </w:r>
+      <w:r>
+        <w:t xml:space="preserve">внешнего файла in_out.asm (используем подпрограммы sprintLF, sread и quit)(??)</w:t>
+      </w:r>
+    </w:p>
+    <w:p>
+      <w:pPr>
+        <w:pStyle w:val="CaptionedFigure"/>
+      </w:pPr>
+      <w:r>
+        <w:drawing>
+          <wp:inline>
+            <wp:extent cx="3733800" cy="3265647"/>
+            <wp:effectExtent b="0" l="0" r="0" t="0"/>
+            <wp:docPr descr="Использование подпрограмм из файла in_out.asm" title="fig:" id="42" name="Picture"/>
+            <a:graphic>
+              <a:graphicData uri="http://schemas.openxmlformats.org/drawingml/2006/picture">
+                <pic:pic>
+                  <pic:nvPicPr>
+                    <pic:cNvPr descr="image/7.png" id="43" name="Picture"/>
+                    <pic:cNvPicPr>
+                      <a:picLocks noChangeArrowheads="1" noChangeAspect="1"/>
+                    </pic:cNvPicPr>
+                  </pic:nvPicPr>
+                  <pic:blipFill>
+                    <a:blip r:embed="rId41"/>
+                    <a:stretch>
+                      <a:fillRect/>
+                    </a:stretch>
+                  </pic:blipFill>
+                  <pic:spPr bwMode="auto">
+                    <a:xfrm>
+                      <a:off x="0" y="0"/>
+                      <a:ext cx="3733800" cy="3265647"/>
+                    </a:xfrm>
+                    <a:prstGeom prst="rect">
+                      <a:avLst/>
+                    </a:prstGeom>
+                    <a:noFill/>
+                    <a:ln w="9525">
+                      <a:noFill/>
+                      <a:headEnd/>
+                      <a:tailEnd/>
+                    </a:ln>
+                  </pic:spPr>
+                </pic:pic>
+              </a:graphicData>
+            </a:graphic>
+          </wp:inline>
+        </w:drawing>
+      </w:r>
+    </w:p>
+    <w:p>
+      <w:pPr>
+        <w:pStyle w:val="ImageCaption"/>
+      </w:pPr>
+      <w:r>
+        <w:t xml:space="preserve">Использование подпрограмм из файла in_out.asm</w:t>
+      </w:r>
+    </w:p>
+    <w:p>
+      <w:pPr>
+        <w:numPr>
+          <w:ilvl w:val="0"/>
+          <w:numId w:val="1008"/>
+        </w:numPr>
+        <w:pStyle w:val="Compact"/>
+      </w:pPr>
+      <w:r>
+        <w:t xml:space="preserve">В файле lab5-2.asm заменим подпрограмму sprintLF на sprint. Создадим исполняе-</w:t>
+      </w:r>
+      <w:r>
+        <w:t xml:space="preserve"> </w:t>
+      </w:r>
+      <w:r>
+        <w:t xml:space="preserve">мый файл и проверим его работу.(Разница этих подпрограмм в том,что sprintLF добавляет к сообще-</w:t>
+      </w:r>
+      <w:r>
+        <w:t xml:space="preserve"> </w:t>
+      </w:r>
+      <w:r>
+        <w:t xml:space="preserve">нию символ перевода строки) (??)</w:t>
+      </w:r>
+    </w:p>
+    <w:p>
+      <w:pPr>
+        <w:pStyle w:val="CaptionedFigure"/>
+      </w:pPr>
+      <w:r>
+        <w:drawing>
+          <wp:inline>
+            <wp:extent cx="3733800" cy="549387"/>
+            <wp:effectExtent b="0" l="0" r="0" t="0"/>
+            <wp:docPr descr="Трансляция файла lab5-2.asm" title="fig:" id="45" name="Picture"/>
+            <a:graphic>
+              <a:graphicData uri="http://schemas.openxmlformats.org/drawingml/2006/picture">
+                <pic:pic>
+                  <pic:nvPicPr>
+                    <pic:cNvPr descr="image/8.png" id="46" name="Picture"/>
+                    <pic:cNvPicPr>
+                      <a:picLocks noChangeArrowheads="1" noChangeAspect="1"/>
+                    </pic:cNvPicPr>
+                  </pic:nvPicPr>
+                  <pic:blipFill>
+                    <a:blip r:embed="rId44"/>
+                    <a:stretch>
+                      <a:fillRect/>
+                    </a:stretch>
+                  </pic:blipFill>
+                  <pic:spPr bwMode="auto">
+                    <a:xfrm>
+                      <a:off x="0" y="0"/>
+                      <a:ext cx="3733800" cy="549387"/>
+                    </a:xfrm>
+                    <a:prstGeom prst="rect">
+                      <a:avLst/>
+                    </a:prstGeom>
+                    <a:noFill/>
+                    <a:ln w="9525">
+                      <a:noFill/>
+                      <a:headEnd/>
+                      <a:tailEnd/>
+                    </a:ln>
+                  </pic:spPr>
+                </pic:pic>
+              </a:graphicData>
+            </a:graphic>
+          </wp:inline>
+        </w:drawing>
+      </w:r>
+    </w:p>
+    <w:p>
+      <w:pPr>
+        <w:pStyle w:val="ImageCaption"/>
+      </w:pPr>
+      <w:r>
+        <w:t xml:space="preserve">Трансляция файла lab5-2.asm</w:t>
+      </w:r>
+    </w:p>
+    <w:bookmarkEnd w:id="47"/>
+    <w:bookmarkStart w:id="60" w:name="выполнение-самостоятельной-работы"/>
+    <w:p>
+      <w:pPr>
+        <w:pStyle w:val="Heading1"/>
+      </w:pPr>
+      <w:r>
+        <w:rPr>
+          <w:rStyle w:val="SectionNumber"/>
+        </w:rPr>
+        <w:t xml:space="preserve">4</w:t>
+      </w:r>
+      <w:r>
+        <w:tab/>
+      </w:r>
+      <w:r>
+        <w:t xml:space="preserve">Выполнение самостоятельной работы</w:t>
+      </w:r>
+    </w:p>
+    <w:p>
+      <w:pPr>
+        <w:pStyle w:val="FirstParagraph"/>
+      </w:pPr>
+      <w:r>
+        <w:t xml:space="preserve">Создадим копию файла lab5-1.asm. Внесём изменения в программу (без использова-</w:t>
+      </w:r>
+      <w:r>
+        <w:t xml:space="preserve"> </w:t>
+      </w:r>
+      <w:r>
+        <w:t xml:space="preserve">ния внешнего файла in_out.asm), так чтобы она работала по следующему алгоритму:</w:t>
+      </w:r>
+      <w:r>
+        <w:t xml:space="preserve"> </w:t>
+      </w:r>
+      <w:r>
+        <w:t xml:space="preserve">• вывести приглашение типа</w:t>
+      </w:r>
+      <w:r>
+        <w:t xml:space="preserve"> </w:t>
+      </w:r>
+      <w:r>
+        <w:t xml:space="preserve">“</w:t>
+      </w:r>
+      <w:r>
+        <w:t xml:space="preserve">Введите строку:</w:t>
+      </w:r>
+      <w:r>
+        <w:t xml:space="preserve">”</w:t>
+      </w:r>
+      <w:r>
+        <w:t xml:space="preserve">;</w:t>
+      </w:r>
+      <w:r>
+        <w:t xml:space="preserve"> </w:t>
+      </w:r>
+      <w:r>
+        <w:t xml:space="preserve">• ввести строку с клавиатуры;</w:t>
+      </w:r>
+      <w:r>
+        <w:t xml:space="preserve"> </w:t>
+      </w:r>
+      <w:r>
+        <w:t xml:space="preserve">• вывести введённую строку на экран.(??)</w:t>
+      </w:r>
+    </w:p>
+    <w:p>
+      <w:pPr>
+        <w:pStyle w:val="CaptionedFigure"/>
+      </w:pPr>
+      <w:r>
+        <w:drawing>
+          <wp:inline>
+            <wp:extent cx="3733800" cy="4238542"/>
+            <wp:effectExtent b="0" l="0" r="0" t="0"/>
+            <wp:docPr descr="Видоизменённая программа без использования внешнего файла in_out.asm" title="fig:" id="49" name="Picture"/>
+            <a:graphic>
+              <a:graphicData uri="http://schemas.openxmlformats.org/drawingml/2006/picture">
+                <pic:pic>
+                  <pic:nvPicPr>
+                    <pic:cNvPr descr="image/9.png" id="50" name="Picture"/>
+                    <pic:cNvPicPr>
+                      <a:picLocks noChangeArrowheads="1" noChangeAspect="1"/>
+                    </pic:cNvPicPr>
+                  </pic:nvPicPr>
+                  <pic:blipFill>
+                    <a:blip r:embed="rId48"/>
+                    <a:stretch>
+                      <a:fillRect/>
+                    </a:stretch>
+                  </pic:blipFill>
+                  <pic:spPr bwMode="auto">
+                    <a:xfrm>
+                      <a:off x="0" y="0"/>
+                      <a:ext cx="3733800" cy="4238542"/>
+                    </a:xfrm>
+                    <a:prstGeom prst="rect">
+                      <a:avLst/>
+                    </a:prstGeom>
+                    <a:noFill/>
+                    <a:ln w="9525">
+                      <a:noFill/>
+                      <a:headEnd/>
+                      <a:tailEnd/>
+                    </a:ln>
+                  </pic:spPr>
+                </pic:pic>
+              </a:graphicData>
+            </a:graphic>
+          </wp:inline>
+        </w:drawing>
+      </w:r>
+    </w:p>
+    <w:p>
+      <w:pPr>
+        <w:pStyle w:val="ImageCaption"/>
+      </w:pPr>
+      <w:r>
+        <w:t xml:space="preserve">Видоизменённая программа без использования внешнего файла in_out.asm</w:t>
+      </w:r>
+    </w:p>
+    <w:p>
+      <w:pPr>
+        <w:pStyle w:val="BodyText"/>
+      </w:pPr>
+      <w:r>
+        <w:t xml:space="preserve">Получим исполняемый файл и проверим его работу. На приглашение ввести строку</w:t>
+      </w:r>
+      <w:r>
+        <w:t xml:space="preserve"> </w:t>
+      </w:r>
+      <w:r>
+        <w:t xml:space="preserve">введем ФИО.(??)</w:t>
+      </w:r>
+    </w:p>
+    <w:p>
+      <w:pPr>
+        <w:pStyle w:val="CaptionedFigure"/>
+      </w:pPr>
+      <w:r>
+        <w:drawing>
+          <wp:inline>
+            <wp:extent cx="3733800" cy="760588"/>
+            <wp:effectExtent b="0" l="0" r="0" t="0"/>
+            <wp:docPr descr="Трансляция полученного файла" title="fig:" id="52" name="Picture"/>
+            <a:graphic>
+              <a:graphicData uri="http://schemas.openxmlformats.org/drawingml/2006/picture">
+                <pic:pic>
+                  <pic:nvPicPr>
+                    <pic:cNvPr descr="image/10.png" id="53" name="Picture"/>
+                    <pic:cNvPicPr>
+                      <a:picLocks noChangeArrowheads="1" noChangeAspect="1"/>
+                    </pic:cNvPicPr>
+                  </pic:nvPicPr>
+                  <pic:blipFill>
+                    <a:blip r:embed="rId51"/>
+                    <a:stretch>
+                      <a:fillRect/>
+                    </a:stretch>
+                  </pic:blipFill>
+                  <pic:spPr bwMode="auto">
+                    <a:xfrm>
+                      <a:off x="0" y="0"/>
+                      <a:ext cx="3733800" cy="760588"/>
+                    </a:xfrm>
+                    <a:prstGeom prst="rect">
+                      <a:avLst/>
+                    </a:prstGeom>
+                    <a:noFill/>
+                    <a:ln w="9525">
+                      <a:noFill/>
+                      <a:headEnd/>
+                      <a:tailEnd/>
+                    </a:ln>
+                  </pic:spPr>
+                </pic:pic>
+              </a:graphicData>
+            </a:graphic>
+          </wp:inline>
+        </w:drawing>
+      </w:r>
+    </w:p>
+    <w:p>
+      <w:pPr>
+        <w:pStyle w:val="ImageCaption"/>
+      </w:pPr>
+      <w:r>
+        <w:t xml:space="preserve">Трансляция полученного файла</w:t>
+      </w:r>
+    </w:p>
+    <w:p>
+      <w:pPr>
+        <w:pStyle w:val="BodyText"/>
+      </w:pPr>
+      <w:r>
+        <w:t xml:space="preserve">Создадим копию файла lab5-2.asm. Исправим текст программы с использованием под-</w:t>
+      </w:r>
+      <w:r>
+        <w:t xml:space="preserve"> </w:t>
+      </w:r>
+      <w:r>
+        <w:t xml:space="preserve">программ из внешнего файла in_out.asm, так чтобы она работала по следующему</w:t>
+      </w:r>
+      <w:r>
+        <w:t xml:space="preserve"> </w:t>
+      </w:r>
+      <w:r>
+        <w:t xml:space="preserve">алгоритму:</w:t>
+      </w:r>
+      <w:r>
+        <w:t xml:space="preserve"> </w:t>
+      </w:r>
+      <w:r>
+        <w:t xml:space="preserve">• вывести приглашение типа</w:t>
+      </w:r>
+      <w:r>
+        <w:t xml:space="preserve"> </w:t>
+      </w:r>
+      <w:r>
+        <w:t xml:space="preserve">“</w:t>
+      </w:r>
+      <w:r>
+        <w:t xml:space="preserve">Введите строку:</w:t>
+      </w:r>
+      <w:r>
+        <w:t xml:space="preserve">”</w:t>
+      </w:r>
+      <w:r>
+        <w:t xml:space="preserve">;</w:t>
+      </w:r>
+      <w:r>
+        <w:t xml:space="preserve"> </w:t>
+      </w:r>
+      <w:r>
+        <w:t xml:space="preserve">• ввести строку с клавиатуры;</w:t>
+      </w:r>
+      <w:r>
+        <w:t xml:space="preserve"> </w:t>
+      </w:r>
+      <w:r>
+        <w:t xml:space="preserve">• вывести введённую строку на экран.(??)</w:t>
+      </w:r>
+    </w:p>
+    <w:p>
+      <w:pPr>
+        <w:pStyle w:val="CaptionedFigure"/>
+      </w:pPr>
+      <w:r>
+        <w:drawing>
+          <wp:inline>
+            <wp:extent cx="3733800" cy="2685488"/>
+            <wp:effectExtent b="0" l="0" r="0" t="0"/>
+            <wp:docPr descr="Видоизменённая программа с писпользованием внешнего файла in_out.asm" title="fig:" id="55" name="Picture"/>
+            <a:graphic>
+              <a:graphicData uri="http://schemas.openxmlformats.org/drawingml/2006/picture">
+                <pic:pic>
+                  <pic:nvPicPr>
+                    <pic:cNvPr descr="image/11.png" id="56" name="Picture"/>
+                    <pic:cNvPicPr>
+                      <a:picLocks noChangeArrowheads="1" noChangeAspect="1"/>
+                    </pic:cNvPicPr>
+                  </pic:nvPicPr>
+                  <pic:blipFill>
+                    <a:blip r:embed="rId54"/>
+                    <a:stretch>
+                      <a:fillRect/>
+                    </a:stretch>
+                  </pic:blipFill>
+                  <pic:spPr bwMode="auto">
+                    <a:xfrm>
+                      <a:off x="0" y="0"/>
+                      <a:ext cx="3733800" cy="2685488"/>
+                    </a:xfrm>
+                    <a:prstGeom prst="rect">
+                      <a:avLst/>
+                    </a:prstGeom>
+                    <a:noFill/>
+                    <a:ln w="9525">
+                      <a:noFill/>
+                      <a:headEnd/>
+                      <a:tailEnd/>
+                    </a:ln>
+                  </pic:spPr>
+                </pic:pic>
+              </a:graphicData>
+            </a:graphic>
+          </wp:inline>
+        </w:drawing>
+      </w:r>
+    </w:p>
+    <w:p>
+      <w:pPr>
+        <w:pStyle w:val="ImageCaption"/>
+      </w:pPr>
+      <w:r>
+        <w:t xml:space="preserve">Видоизменённая программа с писпользованием внешнего файла in_out.asm</w:t>
+      </w:r>
+    </w:p>
+    <w:p>
+      <w:pPr>
+        <w:pStyle w:val="BodyText"/>
+      </w:pPr>
+      <w:r>
+        <w:t xml:space="preserve">Создадим исполняемый файл и проверим его работу.(??)</w:t>
+      </w:r>
+    </w:p>
+    <w:p>
+      <w:pPr>
+        <w:pStyle w:val="CaptionedFigure"/>
+      </w:pPr>
+      <w:r>
+        <w:drawing>
+          <wp:inline>
+            <wp:extent cx="3733800" cy="760588"/>
+            <wp:effectExtent b="0" l="0" r="0" t="0"/>
+            <wp:docPr descr="Трансляция полученного файла" title="fig:" id="58" name="Picture"/>
+            <a:graphic>
+              <a:graphicData uri="http://schemas.openxmlformats.org/drawingml/2006/picture">
+                <pic:pic>
+                  <pic:nvPicPr>
+                    <pic:cNvPr descr="image/12.png" id="59" name="Picture"/>
+                    <pic:cNvPicPr>
+                      <a:picLocks noChangeArrowheads="1" noChangeAspect="1"/>
+                    </pic:cNvPicPr>
+                  </pic:nvPicPr>
+                  <pic:blipFill>
+                    <a:blip r:embed="rId57"/>
+                    <a:stretch>
+                      <a:fillRect/>
+                    </a:stretch>
+                  </pic:blipFill>
+                  <pic:spPr bwMode="auto">
+                    <a:xfrm>
+                      <a:off x="0" y="0"/>
+                      <a:ext cx="3733800" cy="760588"/>
+                    </a:xfrm>
+                    <a:prstGeom prst="rect">
+                      <a:avLst/>
+                    </a:prstGeom>
+                    <a:noFill/>
+                    <a:ln w="9525">
+                      <a:noFill/>
+                      <a:headEnd/>
+                      <a:tailEnd/>
+                    </a:ln>
+                  </pic:spPr>
+                </pic:pic>
+              </a:graphicData>
+            </a:graphic>
+          </wp:inline>
+        </w:drawing>
+      </w:r>
+    </w:p>
+    <w:p>
+      <w:pPr>
+        <w:pStyle w:val="ImageCaption"/>
+      </w:pPr>
+      <w:r>
+        <w:t xml:space="preserve">Трансляция полученного файла</w:t>
+      </w:r>
+    </w:p>
+    <w:bookmarkEnd w:id="60"/>
+    <w:bookmarkStart w:id="61" w:name="выводы"/>
     <w:p>
       <w:pPr>
         <w:pStyle w:val="Heading1"/>
@@ -665,211 +1375,16 @@
         <w:pStyle w:val="FirstParagraph"/>
       </w:pPr>
       <w:r>
-        <w:t xml:space="preserve">Здесь кратко описываются итоги проделанной работы.</w:t>
-      </w:r>
-    </w:p>
-    <w:bookmarkEnd w:id="28"/>
-    <w:bookmarkStart w:id="39" w:name="список-литературы"/>
-    <w:p>
-      <w:pPr>
-        <w:pStyle w:val="Heading1"/>
-      </w:pPr>
-      <w:r>
-        <w:t xml:space="preserve">Список литературы</w:t>
-      </w:r>
-    </w:p>
-    <w:bookmarkStart w:id="38" w:name="refs"/>
-    <w:bookmarkStart w:id="30" w:name="ref-gnu-doc:bash"/>
-    <w:p>
-      <w:pPr>
-        <w:pStyle w:val="Bibliography"/>
-      </w:pPr>
-      <w:r>
-        <w:t xml:space="preserve">1.</w:t>
-      </w:r>
-      <w:r>
-        <w:t xml:space="preserve"> </w:t>
-      </w:r>
-      <w:r>
-        <w:t xml:space="preserve">	</w:t>
-      </w:r>
-      <w:r>
-        <w:t xml:space="preserve">GNU Bash Manual</w:t>
-      </w:r>
-      <w:r>
-        <w:t xml:space="preserve"> </w:t>
-      </w:r>
-      <w:r>
-        <w:t xml:space="preserve">[Электронный ресурс]. Free Software Foundation, 2016. URL:</w:t>
-      </w:r>
-      <w:r>
-        <w:t xml:space="preserve"> </w:t>
-      </w:r>
-      <w:hyperlink r:id="rId29">
-        <w:r>
-          <w:rPr>
-            <w:rStyle w:val="Hyperlink"/>
-          </w:rPr>
-          <w:t xml:space="preserve">https://www.gnu.org/software/bash/manual/</w:t>
-        </w:r>
-      </w:hyperlink>
-      <w:r>
-        <w:t xml:space="preserve">.</w:t>
-      </w:r>
-    </w:p>
-    <w:bookmarkEnd w:id="30"/>
-    <w:bookmarkStart w:id="32" w:name="ref-newham:2005:bash"/>
-    <w:p>
-      <w:pPr>
-        <w:pStyle w:val="Bibliography"/>
-      </w:pPr>
-      <w:r>
-        <w:t xml:space="preserve">2.</w:t>
-      </w:r>
-      <w:r>
-        <w:t xml:space="preserve"> </w:t>
-      </w:r>
-      <w:r>
-        <w:t xml:space="preserve">	</w:t>
-      </w:r>
-      <w:r>
-        <w:t xml:space="preserve">Newham C.</w:t>
-      </w:r>
-      <w:r>
-        <w:t xml:space="preserve"> </w:t>
-      </w:r>
-      <w:hyperlink r:id="rId31">
-        <w:r>
-          <w:rPr>
-            <w:rStyle w:val="Hyperlink"/>
-          </w:rPr>
-          <w:t xml:space="preserve">Learning the bash Shell: Unix Shell Programming</w:t>
-        </w:r>
-      </w:hyperlink>
-      <w:r>
-        <w:t xml:space="preserve">. O’Reilly Media, 2005. 354 с.</w:t>
-      </w:r>
-    </w:p>
-    <w:bookmarkEnd w:id="32"/>
-    <w:bookmarkStart w:id="33" w:name="ref-zarrelli:2017:bash"/>
-    <w:p>
-      <w:pPr>
-        <w:pStyle w:val="Bibliography"/>
-      </w:pPr>
-      <w:r>
-        <w:t xml:space="preserve">3.</w:t>
-      </w:r>
-      <w:r>
-        <w:t xml:space="preserve"> </w:t>
-      </w:r>
-      <w:r>
-        <w:t xml:space="preserve">	</w:t>
-      </w:r>
-      <w:r>
-        <w:t xml:space="preserve">Zarrelli G.</w:t>
-      </w:r>
-      <w:r>
-        <w:t xml:space="preserve"> </w:t>
-      </w:r>
-      <w:r>
-        <w:t xml:space="preserve">Mastering Bash</w:t>
-      </w:r>
-      <w:r>
-        <w:t xml:space="preserve">. Packt Publishing, 2017. 502 с.</w:t>
-      </w:r>
-    </w:p>
-    <w:bookmarkEnd w:id="33"/>
-    <w:bookmarkStart w:id="35" w:name="ref-robbins:2013:bash"/>
-    <w:p>
-      <w:pPr>
-        <w:pStyle w:val="Bibliography"/>
-      </w:pPr>
-      <w:r>
-        <w:t xml:space="preserve">4.</w:t>
-      </w:r>
-      <w:r>
-        <w:t xml:space="preserve"> </w:t>
-      </w:r>
-      <w:r>
-        <w:t xml:space="preserve">	</w:t>
-      </w:r>
-      <w:r>
-        <w:t xml:space="preserve">Robbins A.</w:t>
-      </w:r>
-      <w:r>
-        <w:t xml:space="preserve"> </w:t>
-      </w:r>
-      <w:hyperlink r:id="rId34">
-        <w:r>
-          <w:rPr>
-            <w:rStyle w:val="Hyperlink"/>
-          </w:rPr>
-          <w:t xml:space="preserve">Bash Pocket Reference</w:t>
-        </w:r>
-      </w:hyperlink>
-      <w:r>
-        <w:t xml:space="preserve">. O’Reilly Media, 2016. 156 с.</w:t>
-      </w:r>
-    </w:p>
-    <w:bookmarkEnd w:id="35"/>
-    <w:bookmarkStart w:id="36" w:name="ref-tannenbaum:arch-pc:ru"/>
-    <w:p>
-      <w:pPr>
-        <w:pStyle w:val="Bibliography"/>
-      </w:pPr>
-      <w:r>
-        <w:t xml:space="preserve">5.</w:t>
-      </w:r>
-      <w:r>
-        <w:t xml:space="preserve"> </w:t>
-      </w:r>
-      <w:r>
-        <w:t xml:space="preserve">	</w:t>
-      </w:r>
-      <w:r>
-        <w:t xml:space="preserve">Таненбаум Э.</w:t>
-      </w:r>
-      <w:r>
-        <w:t xml:space="preserve"> </w:t>
-      </w:r>
-      <w:r>
-        <w:t xml:space="preserve">Архитектура компьютера</w:t>
-      </w:r>
-      <w:r>
-        <w:t xml:space="preserve">. 6-е изд. СПб.: Питер, 2013. 874 с.</w:t>
-      </w:r>
-    </w:p>
-    <w:bookmarkEnd w:id="36"/>
-    <w:bookmarkStart w:id="37" w:name="ref-tannenbaum:modern-os:ru"/>
-    <w:p>
-      <w:pPr>
-        <w:pStyle w:val="Bibliography"/>
-      </w:pPr>
-      <w:r>
-        <w:t xml:space="preserve">6.</w:t>
-      </w:r>
-      <w:r>
-        <w:t xml:space="preserve"> </w:t>
-      </w:r>
-      <w:r>
-        <w:t xml:space="preserve">	</w:t>
-      </w:r>
-      <w:r>
-        <w:t xml:space="preserve">Таненбаум Э., Бос Х.</w:t>
-      </w:r>
-      <w:r>
-        <w:t xml:space="preserve"> </w:t>
-      </w:r>
-      <w:r>
-        <w:t xml:space="preserve">Современные операционные системы</w:t>
-      </w:r>
-      <w:r>
-        <w:t xml:space="preserve">. 4-е изд. СПб.: Питер, 2015. 1120 с.</w:t>
-      </w:r>
-    </w:p>
-    <w:bookmarkEnd w:id="37"/>
-    <w:bookmarkEnd w:id="38"/>
-    <w:bookmarkEnd w:id="39"/>
+        <w:t xml:space="preserve">Я приобрёл практические навыки работы в Midnight Commander. Освоил инструкции</w:t>
+      </w:r>
+      <w:r>
+        <w:t xml:space="preserve"> </w:t>
+      </w:r>
+      <w:r>
+        <w:t xml:space="preserve">языка ассемблера mov и int.</w:t>
+      </w:r>
+    </w:p>
+    <w:bookmarkEnd w:id="61"/>
     <w:sectPr/>
   </w:body>
 </w:document>
@@ -976,8 +1491,843 @@
       </w:pPr>
     </w:lvl>
   </w:abstractNum>
+  <w:abstractNum w:abstractNumId="99411">
+    <w:nsid w:val="A99411"/>
+    <w:multiLevelType w:val="multilevel"/>
+    <w:lvl w:ilvl="0">
+      <w:start w:val="1"/>
+      <w:numFmt w:val="decimal"/>
+      <w:lvlText w:val="%1."/>
+      <w:lvlJc w:val="left"/>
+      <w:pPr>
+        <w:ind w:left="720" w:hanging="480"/>
+      </w:pPr>
+    </w:lvl>
+    <w:lvl w:ilvl="1">
+      <w:start w:val="1"/>
+      <w:numFmt w:val="decimal"/>
+      <w:lvlText w:val="%2."/>
+      <w:lvlJc w:val="left"/>
+      <w:pPr>
+        <w:ind w:left="1440" w:hanging="480"/>
+      </w:pPr>
+    </w:lvl>
+    <w:lvl w:ilvl="2">
+      <w:start w:val="1"/>
+      <w:numFmt w:val="decimal"/>
+      <w:lvlText w:val="%3."/>
+      <w:lvlJc w:val="left"/>
+      <w:pPr>
+        <w:ind w:left="2160" w:hanging="480"/>
+      </w:pPr>
+    </w:lvl>
+    <w:lvl w:ilvl="3">
+      <w:start w:val="1"/>
+      <w:numFmt w:val="decimal"/>
+      <w:lvlText w:val="%4."/>
+      <w:lvlJc w:val="left"/>
+      <w:pPr>
+        <w:ind w:left="2880" w:hanging="480"/>
+      </w:pPr>
+    </w:lvl>
+    <w:lvl w:ilvl="4">
+      <w:start w:val="1"/>
+      <w:numFmt w:val="decimal"/>
+      <w:lvlText w:val="%5."/>
+      <w:lvlJc w:val="left"/>
+      <w:pPr>
+        <w:ind w:left="3600" w:hanging="480"/>
+      </w:pPr>
+    </w:lvl>
+    <w:lvl w:ilvl="5">
+      <w:start w:val="1"/>
+      <w:numFmt w:val="decimal"/>
+      <w:lvlText w:val="%6."/>
+      <w:lvlJc w:val="left"/>
+      <w:pPr>
+        <w:ind w:left="4320" w:hanging="480"/>
+      </w:pPr>
+    </w:lvl>
+    <w:lvl w:ilvl="6">
+      <w:start w:val="1"/>
+      <w:numFmt w:val="decimal"/>
+      <w:lvlText w:val="%7."/>
+      <w:lvlJc w:val="left"/>
+      <w:pPr>
+        <w:ind w:left="5040" w:hanging="480"/>
+      </w:pPr>
+    </w:lvl>
+    <w:lvl w:ilvl="7">
+      <w:start w:val="1"/>
+      <w:numFmt w:val="decimal"/>
+      <w:lvlText w:val="%8."/>
+      <w:lvlJc w:val="left"/>
+      <w:pPr>
+        <w:ind w:left="5760" w:hanging="480"/>
+      </w:pPr>
+    </w:lvl>
+    <w:lvl w:ilvl="8">
+      <w:start w:val="1"/>
+      <w:numFmt w:val="decimal"/>
+      <w:lvlText w:val="%9."/>
+      <w:lvlJc w:val="left"/>
+      <w:pPr>
+        <w:ind w:left="6480" w:hanging="480"/>
+      </w:pPr>
+    </w:lvl>
+  </w:abstractNum>
+  <w:abstractNum w:abstractNumId="99412">
+    <w:nsid w:val="A99412"/>
+    <w:multiLevelType w:val="multilevel"/>
+    <w:lvl w:ilvl="0">
+      <w:start w:val="2"/>
+      <w:numFmt w:val="decimal"/>
+      <w:lvlText w:val="%1."/>
+      <w:lvlJc w:val="left"/>
+      <w:pPr>
+        <w:ind w:left="720" w:hanging="480"/>
+      </w:pPr>
+    </w:lvl>
+    <w:lvl w:ilvl="1">
+      <w:start w:val="2"/>
+      <w:numFmt w:val="decimal"/>
+      <w:lvlText w:val="%2."/>
+      <w:lvlJc w:val="left"/>
+      <w:pPr>
+        <w:ind w:left="1440" w:hanging="480"/>
+      </w:pPr>
+    </w:lvl>
+    <w:lvl w:ilvl="2">
+      <w:start w:val="2"/>
+      <w:numFmt w:val="decimal"/>
+      <w:lvlText w:val="%3."/>
+      <w:lvlJc w:val="left"/>
+      <w:pPr>
+        <w:ind w:left="2160" w:hanging="480"/>
+      </w:pPr>
+    </w:lvl>
+    <w:lvl w:ilvl="3">
+      <w:start w:val="2"/>
+      <w:numFmt w:val="decimal"/>
+      <w:lvlText w:val="%4."/>
+      <w:lvlJc w:val="left"/>
+      <w:pPr>
+        <w:ind w:left="2880" w:hanging="480"/>
+      </w:pPr>
+    </w:lvl>
+    <w:lvl w:ilvl="4">
+      <w:start w:val="2"/>
+      <w:numFmt w:val="decimal"/>
+      <w:lvlText w:val="%5."/>
+      <w:lvlJc w:val="left"/>
+      <w:pPr>
+        <w:ind w:left="3600" w:hanging="480"/>
+      </w:pPr>
+    </w:lvl>
+    <w:lvl w:ilvl="5">
+      <w:start w:val="2"/>
+      <w:numFmt w:val="decimal"/>
+      <w:lvlText w:val="%6."/>
+      <w:lvlJc w:val="left"/>
+      <w:pPr>
+        <w:ind w:left="4320" w:hanging="480"/>
+      </w:pPr>
+    </w:lvl>
+    <w:lvl w:ilvl="6">
+      <w:start w:val="2"/>
+      <w:numFmt w:val="decimal"/>
+      <w:lvlText w:val="%7."/>
+      <w:lvlJc w:val="left"/>
+      <w:pPr>
+        <w:ind w:left="5040" w:hanging="480"/>
+      </w:pPr>
+    </w:lvl>
+    <w:lvl w:ilvl="7">
+      <w:start w:val="2"/>
+      <w:numFmt w:val="decimal"/>
+      <w:lvlText w:val="%8."/>
+      <w:lvlJc w:val="left"/>
+      <w:pPr>
+        <w:ind w:left="5760" w:hanging="480"/>
+      </w:pPr>
+    </w:lvl>
+    <w:lvl w:ilvl="8">
+      <w:start w:val="2"/>
+      <w:numFmt w:val="decimal"/>
+      <w:lvlText w:val="%9."/>
+      <w:lvlJc w:val="left"/>
+      <w:pPr>
+        <w:ind w:left="6480" w:hanging="480"/>
+      </w:pPr>
+    </w:lvl>
+  </w:abstractNum>
+  <w:abstractNum w:abstractNumId="99413">
+    <w:nsid w:val="A99413"/>
+    <w:multiLevelType w:val="multilevel"/>
+    <w:lvl w:ilvl="0">
+      <w:start w:val="3"/>
+      <w:numFmt w:val="decimal"/>
+      <w:lvlText w:val="%1."/>
+      <w:lvlJc w:val="left"/>
+      <w:pPr>
+        <w:ind w:left="720" w:hanging="480"/>
+      </w:pPr>
+    </w:lvl>
+    <w:lvl w:ilvl="1">
+      <w:start w:val="3"/>
+      <w:numFmt w:val="decimal"/>
+      <w:lvlText w:val="%2."/>
+      <w:lvlJc w:val="left"/>
+      <w:pPr>
+        <w:ind w:left="1440" w:hanging="480"/>
+      </w:pPr>
+    </w:lvl>
+    <w:lvl w:ilvl="2">
+      <w:start w:val="3"/>
+      <w:numFmt w:val="decimal"/>
+      <w:lvlText w:val="%3."/>
+      <w:lvlJc w:val="left"/>
+      <w:pPr>
+        <w:ind w:left="2160" w:hanging="480"/>
+      </w:pPr>
+    </w:lvl>
+    <w:lvl w:ilvl="3">
+      <w:start w:val="3"/>
+      <w:numFmt w:val="decimal"/>
+      <w:lvlText w:val="%4."/>
+      <w:lvlJc w:val="left"/>
+      <w:pPr>
+        <w:ind w:left="2880" w:hanging="480"/>
+      </w:pPr>
+    </w:lvl>
+    <w:lvl w:ilvl="4">
+      <w:start w:val="3"/>
+      <w:numFmt w:val="decimal"/>
+      <w:lvlText w:val="%5."/>
+      <w:lvlJc w:val="left"/>
+      <w:pPr>
+        <w:ind w:left="3600" w:hanging="480"/>
+      </w:pPr>
+    </w:lvl>
+    <w:lvl w:ilvl="5">
+      <w:start w:val="3"/>
+      <w:numFmt w:val="decimal"/>
+      <w:lvlText w:val="%6."/>
+      <w:lvlJc w:val="left"/>
+      <w:pPr>
+        <w:ind w:left="4320" w:hanging="480"/>
+      </w:pPr>
+    </w:lvl>
+    <w:lvl w:ilvl="6">
+      <w:start w:val="3"/>
+      <w:numFmt w:val="decimal"/>
+      <w:lvlText w:val="%7."/>
+      <w:lvlJc w:val="left"/>
+      <w:pPr>
+        <w:ind w:left="5040" w:hanging="480"/>
+      </w:pPr>
+    </w:lvl>
+    <w:lvl w:ilvl="7">
+      <w:start w:val="3"/>
+      <w:numFmt w:val="decimal"/>
+      <w:lvlText w:val="%8."/>
+      <w:lvlJc w:val="left"/>
+      <w:pPr>
+        <w:ind w:left="5760" w:hanging="480"/>
+      </w:pPr>
+    </w:lvl>
+    <w:lvl w:ilvl="8">
+      <w:start w:val="3"/>
+      <w:numFmt w:val="decimal"/>
+      <w:lvlText w:val="%9."/>
+      <w:lvlJc w:val="left"/>
+      <w:pPr>
+        <w:ind w:left="6480" w:hanging="480"/>
+      </w:pPr>
+    </w:lvl>
+  </w:abstractNum>
+  <w:abstractNum w:abstractNumId="99414">
+    <w:nsid w:val="A99414"/>
+    <w:multiLevelType w:val="multilevel"/>
+    <w:lvl w:ilvl="0">
+      <w:start w:val="4"/>
+      <w:numFmt w:val="decimal"/>
+      <w:lvlText w:val="%1."/>
+      <w:lvlJc w:val="left"/>
+      <w:pPr>
+        <w:ind w:left="720" w:hanging="480"/>
+      </w:pPr>
+    </w:lvl>
+    <w:lvl w:ilvl="1">
+      <w:start w:val="4"/>
+      <w:numFmt w:val="decimal"/>
+      <w:lvlText w:val="%2."/>
+      <w:lvlJc w:val="left"/>
+      <w:pPr>
+        <w:ind w:left="1440" w:hanging="480"/>
+      </w:pPr>
+    </w:lvl>
+    <w:lvl w:ilvl="2">
+      <w:start w:val="4"/>
+      <w:numFmt w:val="decimal"/>
+      <w:lvlText w:val="%3."/>
+      <w:lvlJc w:val="left"/>
+      <w:pPr>
+        <w:ind w:left="2160" w:hanging="480"/>
+      </w:pPr>
+    </w:lvl>
+    <w:lvl w:ilvl="3">
+      <w:start w:val="4"/>
+      <w:numFmt w:val="decimal"/>
+      <w:lvlText w:val="%4."/>
+      <w:lvlJc w:val="left"/>
+      <w:pPr>
+        <w:ind w:left="2880" w:hanging="480"/>
+      </w:pPr>
+    </w:lvl>
+    <w:lvl w:ilvl="4">
+      <w:start w:val="4"/>
+      <w:numFmt w:val="decimal"/>
+      <w:lvlText w:val="%5."/>
+      <w:lvlJc w:val="left"/>
+      <w:pPr>
+        <w:ind w:left="3600" w:hanging="480"/>
+      </w:pPr>
+    </w:lvl>
+    <w:lvl w:ilvl="5">
+      <w:start w:val="4"/>
+      <w:numFmt w:val="decimal"/>
+      <w:lvlText w:val="%6."/>
+      <w:lvlJc w:val="left"/>
+      <w:pPr>
+        <w:ind w:left="4320" w:hanging="480"/>
+      </w:pPr>
+    </w:lvl>
+    <w:lvl w:ilvl="6">
+      <w:start w:val="4"/>
+      <w:numFmt w:val="decimal"/>
+      <w:lvlText w:val="%7."/>
+      <w:lvlJc w:val="left"/>
+      <w:pPr>
+        <w:ind w:left="5040" w:hanging="480"/>
+      </w:pPr>
+    </w:lvl>
+    <w:lvl w:ilvl="7">
+      <w:start w:val="4"/>
+      <w:numFmt w:val="decimal"/>
+      <w:lvlText w:val="%8."/>
+      <w:lvlJc w:val="left"/>
+      <w:pPr>
+        <w:ind w:left="5760" w:hanging="480"/>
+      </w:pPr>
+    </w:lvl>
+    <w:lvl w:ilvl="8">
+      <w:start w:val="4"/>
+      <w:numFmt w:val="decimal"/>
+      <w:lvlText w:val="%9."/>
+      <w:lvlJc w:val="left"/>
+      <w:pPr>
+        <w:ind w:left="6480" w:hanging="480"/>
+      </w:pPr>
+    </w:lvl>
+  </w:abstractNum>
+  <w:abstractNum w:abstractNumId="99415">
+    <w:nsid w:val="A99415"/>
+    <w:multiLevelType w:val="multilevel"/>
+    <w:lvl w:ilvl="0">
+      <w:start w:val="5"/>
+      <w:numFmt w:val="decimal"/>
+      <w:lvlText w:val="%1."/>
+      <w:lvlJc w:val="left"/>
+      <w:pPr>
+        <w:ind w:left="720" w:hanging="480"/>
+      </w:pPr>
+    </w:lvl>
+    <w:lvl w:ilvl="1">
+      <w:start w:val="5"/>
+      <w:numFmt w:val="decimal"/>
+      <w:lvlText w:val="%2."/>
+      <w:lvlJc w:val="left"/>
+      <w:pPr>
+        <w:ind w:left="1440" w:hanging="480"/>
+      </w:pPr>
+    </w:lvl>
+    <w:lvl w:ilvl="2">
+      <w:start w:val="5"/>
+      <w:numFmt w:val="decimal"/>
+      <w:lvlText w:val="%3."/>
+      <w:lvlJc w:val="left"/>
+      <w:pPr>
+        <w:ind w:left="2160" w:hanging="480"/>
+      </w:pPr>
+    </w:lvl>
+    <w:lvl w:ilvl="3">
+      <w:start w:val="5"/>
+      <w:numFmt w:val="decimal"/>
+      <w:lvlText w:val="%4."/>
+      <w:lvlJc w:val="left"/>
+      <w:pPr>
+        <w:ind w:left="2880" w:hanging="480"/>
+      </w:pPr>
+    </w:lvl>
+    <w:lvl w:ilvl="4">
+      <w:start w:val="5"/>
+      <w:numFmt w:val="decimal"/>
+      <w:lvlText w:val="%5."/>
+      <w:lvlJc w:val="left"/>
+      <w:pPr>
+        <w:ind w:left="3600" w:hanging="480"/>
+      </w:pPr>
+    </w:lvl>
+    <w:lvl w:ilvl="5">
+      <w:start w:val="5"/>
+      <w:numFmt w:val="decimal"/>
+      <w:lvlText w:val="%6."/>
+      <w:lvlJc w:val="left"/>
+      <w:pPr>
+        <w:ind w:left="4320" w:hanging="480"/>
+      </w:pPr>
+    </w:lvl>
+    <w:lvl w:ilvl="6">
+      <w:start w:val="5"/>
+      <w:numFmt w:val="decimal"/>
+      <w:lvlText w:val="%7."/>
+      <w:lvlJc w:val="left"/>
+      <w:pPr>
+        <w:ind w:left="5040" w:hanging="480"/>
+      </w:pPr>
+    </w:lvl>
+    <w:lvl w:ilvl="7">
+      <w:start w:val="5"/>
+      <w:numFmt w:val="decimal"/>
+      <w:lvlText w:val="%8."/>
+      <w:lvlJc w:val="left"/>
+      <w:pPr>
+        <w:ind w:left="5760" w:hanging="480"/>
+      </w:pPr>
+    </w:lvl>
+    <w:lvl w:ilvl="8">
+      <w:start w:val="5"/>
+      <w:numFmt w:val="decimal"/>
+      <w:lvlText w:val="%9."/>
+      <w:lvlJc w:val="left"/>
+      <w:pPr>
+        <w:ind w:left="6480" w:hanging="480"/>
+      </w:pPr>
+    </w:lvl>
+  </w:abstractNum>
+  <w:abstractNum w:abstractNumId="99416">
+    <w:nsid w:val="A99416"/>
+    <w:multiLevelType w:val="multilevel"/>
+    <w:lvl w:ilvl="0">
+      <w:start w:val="6"/>
+      <w:numFmt w:val="decimal"/>
+      <w:lvlText w:val="%1."/>
+      <w:lvlJc w:val="left"/>
+      <w:pPr>
+        <w:ind w:left="720" w:hanging="480"/>
+      </w:pPr>
+    </w:lvl>
+    <w:lvl w:ilvl="1">
+      <w:start w:val="6"/>
+      <w:numFmt w:val="decimal"/>
+      <w:lvlText w:val="%2."/>
+      <w:lvlJc w:val="left"/>
+      <w:pPr>
+        <w:ind w:left="1440" w:hanging="480"/>
+      </w:pPr>
+    </w:lvl>
+    <w:lvl w:ilvl="2">
+      <w:start w:val="6"/>
+      <w:numFmt w:val="decimal"/>
+      <w:lvlText w:val="%3."/>
+      <w:lvlJc w:val="left"/>
+      <w:pPr>
+        <w:ind w:left="2160" w:hanging="480"/>
+      </w:pPr>
+    </w:lvl>
+    <w:lvl w:ilvl="3">
+      <w:start w:val="6"/>
+      <w:numFmt w:val="decimal"/>
+      <w:lvlText w:val="%4."/>
+      <w:lvlJc w:val="left"/>
+      <w:pPr>
+        <w:ind w:left="2880" w:hanging="480"/>
+      </w:pPr>
+    </w:lvl>
+    <w:lvl w:ilvl="4">
+      <w:start w:val="6"/>
+      <w:numFmt w:val="decimal"/>
+      <w:lvlText w:val="%5."/>
+      <w:lvlJc w:val="left"/>
+      <w:pPr>
+        <w:ind w:left="3600" w:hanging="480"/>
+      </w:pPr>
+    </w:lvl>
+    <w:lvl w:ilvl="5">
+      <w:start w:val="6"/>
+      <w:numFmt w:val="decimal"/>
+      <w:lvlText w:val="%6."/>
+      <w:lvlJc w:val="left"/>
+      <w:pPr>
+        <w:ind w:left="4320" w:hanging="480"/>
+      </w:pPr>
+    </w:lvl>
+    <w:lvl w:ilvl="6">
+      <w:start w:val="6"/>
+      <w:numFmt w:val="decimal"/>
+      <w:lvlText w:val="%7."/>
+      <w:lvlJc w:val="left"/>
+      <w:pPr>
+        <w:ind w:left="5040" w:hanging="480"/>
+      </w:pPr>
+    </w:lvl>
+    <w:lvl w:ilvl="7">
+      <w:start w:val="6"/>
+      <w:numFmt w:val="decimal"/>
+      <w:lvlText w:val="%8."/>
+      <w:lvlJc w:val="left"/>
+      <w:pPr>
+        <w:ind w:left="5760" w:hanging="480"/>
+      </w:pPr>
+    </w:lvl>
+    <w:lvl w:ilvl="8">
+      <w:start w:val="6"/>
+      <w:numFmt w:val="decimal"/>
+      <w:lvlText w:val="%9."/>
+      <w:lvlJc w:val="left"/>
+      <w:pPr>
+        <w:ind w:left="6480" w:hanging="480"/>
+      </w:pPr>
+    </w:lvl>
+  </w:abstractNum>
+  <w:abstractNum w:abstractNumId="99417">
+    <w:nsid w:val="A99417"/>
+    <w:multiLevelType w:val="multilevel"/>
+    <w:lvl w:ilvl="0">
+      <w:start w:val="7"/>
+      <w:numFmt w:val="decimal"/>
+      <w:lvlText w:val="%1."/>
+      <w:lvlJc w:val="left"/>
+      <w:pPr>
+        <w:ind w:left="720" w:hanging="480"/>
+      </w:pPr>
+    </w:lvl>
+    <w:lvl w:ilvl="1">
+      <w:start w:val="7"/>
+      <w:numFmt w:val="decimal"/>
+      <w:lvlText w:val="%2."/>
+      <w:lvlJc w:val="left"/>
+      <w:pPr>
+        <w:ind w:left="1440" w:hanging="480"/>
+      </w:pPr>
+    </w:lvl>
+    <w:lvl w:ilvl="2">
+      <w:start w:val="7"/>
+      <w:numFmt w:val="decimal"/>
+      <w:lvlText w:val="%3."/>
+      <w:lvlJc w:val="left"/>
+      <w:pPr>
+        <w:ind w:left="2160" w:hanging="480"/>
+      </w:pPr>
+    </w:lvl>
+    <w:lvl w:ilvl="3">
+      <w:start w:val="7"/>
+      <w:numFmt w:val="decimal"/>
+      <w:lvlText w:val="%4."/>
+      <w:lvlJc w:val="left"/>
+      <w:pPr>
+        <w:ind w:left="2880" w:hanging="480"/>
+      </w:pPr>
+    </w:lvl>
+    <w:lvl w:ilvl="4">
+      <w:start w:val="7"/>
+      <w:numFmt w:val="decimal"/>
+      <w:lvlText w:val="%5."/>
+      <w:lvlJc w:val="left"/>
+      <w:pPr>
+        <w:ind w:left="3600" w:hanging="480"/>
+      </w:pPr>
+    </w:lvl>
+    <w:lvl w:ilvl="5">
+      <w:start w:val="7"/>
+      <w:numFmt w:val="decimal"/>
+      <w:lvlText w:val="%6."/>
+      <w:lvlJc w:val="left"/>
+      <w:pPr>
+        <w:ind w:left="4320" w:hanging="480"/>
+      </w:pPr>
+    </w:lvl>
+    <w:lvl w:ilvl="6">
+      <w:start w:val="7"/>
+      <w:numFmt w:val="decimal"/>
+      <w:lvlText w:val="%7."/>
+      <w:lvlJc w:val="left"/>
+      <w:pPr>
+        <w:ind w:left="5040" w:hanging="480"/>
+      </w:pPr>
+    </w:lvl>
+    <w:lvl w:ilvl="7">
+      <w:start w:val="7"/>
+      <w:numFmt w:val="decimal"/>
+      <w:lvlText w:val="%8."/>
+      <w:lvlJc w:val="left"/>
+      <w:pPr>
+        <w:ind w:left="5760" w:hanging="480"/>
+      </w:pPr>
+    </w:lvl>
+    <w:lvl w:ilvl="8">
+      <w:start w:val="7"/>
+      <w:numFmt w:val="decimal"/>
+      <w:lvlText w:val="%9."/>
+      <w:lvlJc w:val="left"/>
+      <w:pPr>
+        <w:ind w:left="6480" w:hanging="480"/>
+      </w:pPr>
+    </w:lvl>
+  </w:abstractNum>
   <w:num w:numId="1000">
     <w:abstractNumId w:val="990"/>
+  </w:num>
+  <w:num w:numId="1001">
+    <w:abstractNumId w:val="99411"/>
+    <w:lvlOverride w:ilvl="0">
+      <w:startOverride w:val="1"/>
+    </w:lvlOverride>
+    <w:lvlOverride w:ilvl="1">
+      <w:startOverride w:val="1"/>
+    </w:lvlOverride>
+    <w:lvlOverride w:ilvl="2">
+      <w:startOverride w:val="1"/>
+    </w:lvlOverride>
+    <w:lvlOverride w:ilvl="3">
+      <w:startOverride w:val="1"/>
+    </w:lvlOverride>
+    <w:lvlOverride w:ilvl="4">
+      <w:startOverride w:val="1"/>
+    </w:lvlOverride>
+    <w:lvlOverride w:ilvl="5">
+      <w:startOverride w:val="1"/>
+    </w:lvlOverride>
+    <w:lvlOverride w:ilvl="6">
+      <w:startOverride w:val="1"/>
+    </w:lvlOverride>
+    <w:lvlOverride w:ilvl="7">
+      <w:startOverride w:val="1"/>
+    </w:lvlOverride>
+    <w:lvlOverride w:ilvl="8">
+      <w:startOverride w:val="1"/>
+    </w:lvlOverride>
+  </w:num>
+  <w:num w:numId="1002">
+    <w:abstractNumId w:val="99411"/>
+    <w:lvlOverride w:ilvl="0">
+      <w:startOverride w:val="1"/>
+    </w:lvlOverride>
+    <w:lvlOverride w:ilvl="1">
+      <w:startOverride w:val="1"/>
+    </w:lvlOverride>
+    <w:lvlOverride w:ilvl="2">
+      <w:startOverride w:val="1"/>
+    </w:lvlOverride>
+    <w:lvlOverride w:ilvl="3">
+      <w:startOverride w:val="1"/>
+    </w:lvlOverride>
+    <w:lvlOverride w:ilvl="4">
+      <w:startOverride w:val="1"/>
+    </w:lvlOverride>
+    <w:lvlOverride w:ilvl="5">
+      <w:startOverride w:val="1"/>
+    </w:lvlOverride>
+    <w:lvlOverride w:ilvl="6">
+      <w:startOverride w:val="1"/>
+    </w:lvlOverride>
+    <w:lvlOverride w:ilvl="7">
+      <w:startOverride w:val="1"/>
+    </w:lvlOverride>
+    <w:lvlOverride w:ilvl="8">
+      <w:startOverride w:val="1"/>
+    </w:lvlOverride>
+  </w:num>
+  <w:num w:numId="1003">
+    <w:abstractNumId w:val="99412"/>
+    <w:lvlOverride w:ilvl="0">
+      <w:startOverride w:val="2"/>
+    </w:lvlOverride>
+    <w:lvlOverride w:ilvl="1">
+      <w:startOverride w:val="2"/>
+    </w:lvlOverride>
+    <w:lvlOverride w:ilvl="2">
+      <w:startOverride w:val="2"/>
+    </w:lvlOverride>
+    <w:lvlOverride w:ilvl="3">
+      <w:startOverride w:val="2"/>
+    </w:lvlOverride>
+    <w:lvlOverride w:ilvl="4">
+      <w:startOverride w:val="2"/>
+    </w:lvlOverride>
+    <w:lvlOverride w:ilvl="5">
+      <w:startOverride w:val="2"/>
+    </w:lvlOverride>
+    <w:lvlOverride w:ilvl="6">
+      <w:startOverride w:val="2"/>
+    </w:lvlOverride>
+    <w:lvlOverride w:ilvl="7">
+      <w:startOverride w:val="2"/>
+    </w:lvlOverride>
+    <w:lvlOverride w:ilvl="8">
+      <w:startOverride w:val="2"/>
+    </w:lvlOverride>
+  </w:num>
+  <w:num w:numId="1004">
+    <w:abstractNumId w:val="99413"/>
+    <w:lvlOverride w:ilvl="0">
+      <w:startOverride w:val="3"/>
+    </w:lvlOverride>
+    <w:lvlOverride w:ilvl="1">
+      <w:startOverride w:val="3"/>
+    </w:lvlOverride>
+    <w:lvlOverride w:ilvl="2">
+      <w:startOverride w:val="3"/>
+    </w:lvlOverride>
+    <w:lvlOverride w:ilvl="3">
+      <w:startOverride w:val="3"/>
+    </w:lvlOverride>
+    <w:lvlOverride w:ilvl="4">
+      <w:startOverride w:val="3"/>
+    </w:lvlOverride>
+    <w:lvlOverride w:ilvl="5">
+      <w:startOverride w:val="3"/>
+    </w:lvlOverride>
+    <w:lvlOverride w:ilvl="6">
+      <w:startOverride w:val="3"/>
+    </w:lvlOverride>
+    <w:lvlOverride w:ilvl="7">
+      <w:startOverride w:val="3"/>
+    </w:lvlOverride>
+    <w:lvlOverride w:ilvl="8">
+      <w:startOverride w:val="3"/>
+    </w:lvlOverride>
+  </w:num>
+  <w:num w:numId="1005">
+    <w:abstractNumId w:val="99414"/>
+    <w:lvlOverride w:ilvl="0">
+      <w:startOverride w:val="4"/>
+    </w:lvlOverride>
+    <w:lvlOverride w:ilvl="1">
+      <w:startOverride w:val="4"/>
+    </w:lvlOverride>
+    <w:lvlOverride w:ilvl="2">
+      <w:startOverride w:val="4"/>
+    </w:lvlOverride>
+    <w:lvlOverride w:ilvl="3">
+      <w:startOverride w:val="4"/>
+    </w:lvlOverride>
+    <w:lvlOverride w:ilvl="4">
+      <w:startOverride w:val="4"/>
+    </w:lvlOverride>
+    <w:lvlOverride w:ilvl="5">
+      <w:startOverride w:val="4"/>
+    </w:lvlOverride>
+    <w:lvlOverride w:ilvl="6">
+      <w:startOverride w:val="4"/>
+    </w:lvlOverride>
+    <w:lvlOverride w:ilvl="7">
+      <w:startOverride w:val="4"/>
+    </w:lvlOverride>
+    <w:lvlOverride w:ilvl="8">
+      <w:startOverride w:val="4"/>
+    </w:lvlOverride>
+  </w:num>
+  <w:num w:numId="1006">
+    <w:abstractNumId w:val="99415"/>
+    <w:lvlOverride w:ilvl="0">
+      <w:startOverride w:val="5"/>
+    </w:lvlOverride>
+    <w:lvlOverride w:ilvl="1">
+      <w:startOverride w:val="5"/>
+    </w:lvlOverride>
+    <w:lvlOverride w:ilvl="2">
+      <w:startOverride w:val="5"/>
+    </w:lvlOverride>
+    <w:lvlOverride w:ilvl="3">
+      <w:startOverride w:val="5"/>
+    </w:lvlOverride>
+    <w:lvlOverride w:ilvl="4">
+      <w:startOverride w:val="5"/>
+    </w:lvlOverride>
+    <w:lvlOverride w:ilvl="5">
+      <w:startOverride w:val="5"/>
+    </w:lvlOverride>
+    <w:lvlOverride w:ilvl="6">
+      <w:startOverride w:val="5"/>
+    </w:lvlOverride>
+    <w:lvlOverride w:ilvl="7">
+      <w:startOverride w:val="5"/>
+    </w:lvlOverride>
+    <w:lvlOverride w:ilvl="8">
+      <w:startOverride w:val="5"/>
+    </w:lvlOverride>
+  </w:num>
+  <w:num w:numId="1007">
+    <w:abstractNumId w:val="99416"/>
+    <w:lvlOverride w:ilvl="0">
+      <w:startOverride w:val="6"/>
+    </w:lvlOverride>
+    <w:lvlOverride w:ilvl="1">
+      <w:startOverride w:val="6"/>
+    </w:lvlOverride>
+    <w:lvlOverride w:ilvl="2">
+      <w:startOverride w:val="6"/>
+    </w:lvlOverride>
+    <w:lvlOverride w:ilvl="3">
+      <w:startOverride w:val="6"/>
+    </w:lvlOverride>
+    <w:lvlOverride w:ilvl="4">
+      <w:startOverride w:val="6"/>
+    </w:lvlOverride>
+    <w:lvlOverride w:ilvl="5">
+      <w:startOverride w:val="6"/>
+    </w:lvlOverride>
+    <w:lvlOverride w:ilvl="6">
+      <w:startOverride w:val="6"/>
+    </w:lvlOverride>
+    <w:lvlOverride w:ilvl="7">
+      <w:startOverride w:val="6"/>
+    </w:lvlOverride>
+    <w:lvlOverride w:ilvl="8">
+      <w:startOverride w:val="6"/>
+    </w:lvlOverride>
+  </w:num>
+  <w:num w:numId="1008">
+    <w:abstractNumId w:val="99417"/>
+    <w:lvlOverride w:ilvl="0">
+      <w:startOverride w:val="7"/>
+    </w:lvlOverride>
+    <w:lvlOverride w:ilvl="1">
+      <w:startOverride w:val="7"/>
+    </w:lvlOverride>
+    <w:lvlOverride w:ilvl="2">
+      <w:startOverride w:val="7"/>
+    </w:lvlOverride>
+    <w:lvlOverride w:ilvl="3">
+      <w:startOverride w:val="7"/>
+    </w:lvlOverride>
+    <w:lvlOverride w:ilvl="4">
+      <w:startOverride w:val="7"/>
+    </w:lvlOverride>
+    <w:lvlOverride w:ilvl="5">
+      <w:startOverride w:val="7"/>
+    </w:lvlOverride>
+    <w:lvlOverride w:ilvl="6">
+      <w:startOverride w:val="7"/>
+    </w:lvlOverride>
+    <w:lvlOverride w:ilvl="7">
+      <w:startOverride w:val="7"/>
+    </w:lvlOverride>
+    <w:lvlOverride w:ilvl="8">
+      <w:startOverride w:val="7"/>
+    </w:lvlOverride>
   </w:num>
 </w:numbering>
 </file>

</xml_diff>

<commit_message>
feat(main): add files lab5
</commit_message>
<xml_diff>
--- a/labs/lab05/report/report.docx
+++ b/labs/lab05/report/report.docx
@@ -547,7 +547,16 @@
         <w:pStyle w:val="Compact"/>
       </w:pPr>
       <w:r>
-        <w:t xml:space="preserve">С помощью функциональной клавиши F4 откроем файл lab5-1.asm для редактирования во встроенном редакторе и напечатаем следующий текст программы:(??)</w:t>
+        <w:t xml:space="preserve">С помощью функциональной клавиши F4 откроем файл lab5-1.asm для редактирования во встроенном редакторе и напечатаем следующий текст программы (??)</w:t>
+      </w:r>
+      <w:r>
+        <w:t xml:space="preserve"> </w:t>
+      </w:r>
+      <w:r>
+        <w:rPr>
+          <w:rStyle w:val="VerbatimChar"/>
+        </w:rPr>
+        <w:t xml:space="preserve">SECTION .data msg: DB 'Введите строку:', 10 msgLen: EQU $-msg SECTION .bss buf1: RESB 80 SECTION .text GLOBAL _start _start: mov eax,4 mov ebx,1 mov ecx,msg mov edx,msgLen int 80h mov eax,3 mov ebx,0 mov ecx,buf1 mov edx,80 int 80h mov eax,1 mov ebx,0 int 80h</w:t>
       </w:r>
     </w:p>
     <w:p>
@@ -855,6 +864,15 @@
       <w:r>
         <w:t xml:space="preserve">внешнего файла in_out.asm (используем подпрограммы sprintLF, sread и quit)(??)</w:t>
       </w:r>
+      <w:r>
+        <w:t xml:space="preserve"> </w:t>
+      </w:r>
+      <w:r>
+        <w:rPr>
+          <w:rStyle w:val="VerbatimChar"/>
+        </w:rPr>
+        <w:t xml:space="preserve">%include 'in_out.asm' SECTION .data msg: DB 'Введите строку:',0h SECTION .bss buf1: RESB 80 SECTION .text GLOBAL _start _start: mov eax,msg call sprint mov ecx, buf1 mov edx,80 call sread call quit</w:t>
+      </w:r>
     </w:p>
     <w:p>
       <w:pPr>
@@ -1055,6 +1073,346 @@
       <w:r>
         <w:t xml:space="preserve">• вывести введённую строку на экран.(??)</w:t>
       </w:r>
+      <w:r>
+        <w:t xml:space="preserve"> </w:t>
+      </w:r>
+      <w:r>
+        <w:t xml:space="preserve">```SECTION .data</w:t>
+      </w:r>
+      <w:r>
+        <w:t xml:space="preserve"> </w:t>
+      </w:r>
+      <w:r>
+        <w:t xml:space="preserve">msg: DB</w:t>
+      </w:r>
+      <w:r>
+        <w:t xml:space="preserve"> </w:t>
+      </w:r>
+      <w:r>
+        <w:t xml:space="preserve">‘</w:t>
+      </w:r>
+      <w:r>
+        <w:t xml:space="preserve">Введите строку:</w:t>
+      </w:r>
+      <w:r>
+        <w:t xml:space="preserve">’</w:t>
+      </w:r>
+      <w:r>
+        <w:t xml:space="preserve">,10</w:t>
+      </w:r>
+      <w:r>
+        <w:t xml:space="preserve"> </w:t>
+      </w:r>
+      <w:r>
+        <w:t xml:space="preserve">msgLen: EQU $-msg</w:t>
+      </w:r>
+      <w:r>
+        <w:t xml:space="preserve"> </w:t>
+      </w:r>
+      <w:r>
+        <w:t xml:space="preserve">inputPrompt: DB</w:t>
+      </w:r>
+      <w:r>
+        <w:t xml:space="preserve"> </w:t>
+      </w:r>
+      <w:r>
+        <w:t xml:space="preserve">‘</w:t>
+      </w:r>
+      <w:r>
+        <w:t xml:space="preserve">Введенная строка:</w:t>
+      </w:r>
+      <w:r>
+        <w:t xml:space="preserve">’</w:t>
+      </w:r>
+      <w:r>
+        <w:t xml:space="preserve">,10</w:t>
+      </w:r>
+      <w:r>
+        <w:t xml:space="preserve"> </w:t>
+      </w:r>
+      <w:r>
+        <w:t xml:space="preserve">inputPromptLen: EQU $-inputPrompt</w:t>
+      </w:r>
+      <w:r>
+        <w:t xml:space="preserve"> </w:t>
+      </w:r>
+      <w:r>
+        <w:t xml:space="preserve">SECTION .bss</w:t>
+      </w:r>
+      <w:r>
+        <w:t xml:space="preserve"> </w:t>
+      </w:r>
+      <w:r>
+        <w:t xml:space="preserve">buf1: RESB 80</w:t>
+      </w:r>
+      <w:r>
+        <w:t xml:space="preserve"> </w:t>
+      </w:r>
+      <w:r>
+        <w:t xml:space="preserve">SECTION .text</w:t>
+      </w:r>
+      <w:r>
+        <w:t xml:space="preserve"> </w:t>
+      </w:r>
+      <w:r>
+        <w:t xml:space="preserve">GLOBAL _start</w:t>
+      </w:r>
+    </w:p>
+    <w:p>
+      <w:pPr>
+        <w:pStyle w:val="BodyText"/>
+      </w:pPr>
+      <w:r>
+        <w:t xml:space="preserve">_start:</w:t>
+      </w:r>
+      <w:r>
+        <w:t xml:space="preserve"> </w:t>
+      </w:r>
+      <w:r>
+        <w:t xml:space="preserve">; Вывести приглашение</w:t>
+      </w:r>
+      <w:r>
+        <w:t xml:space="preserve"> </w:t>
+      </w:r>
+      <w:r>
+        <w:t xml:space="preserve">“</w:t>
+      </w:r>
+      <w:r>
+        <w:t xml:space="preserve">Введите строку:</w:t>
+      </w:r>
+      <w:r>
+        <w:t xml:space="preserve">”</w:t>
+      </w:r>
+      <w:r>
+        <w:t xml:space="preserve"> </w:t>
+      </w:r>
+      <w:r>
+        <w:t xml:space="preserve">mov eax, 4</w:t>
+      </w:r>
+      <w:r>
+        <w:t xml:space="preserve"> </w:t>
+      </w:r>
+      <w:r>
+        <w:t xml:space="preserve">mov ebx, 1</w:t>
+      </w:r>
+      <w:r>
+        <w:t xml:space="preserve"> </w:t>
+      </w:r>
+      <w:r>
+        <w:t xml:space="preserve">mov ecx, msg</w:t>
+      </w:r>
+      <w:r>
+        <w:t xml:space="preserve"> </w:t>
+      </w:r>
+      <w:r>
+        <w:t xml:space="preserve">mov edx, msgLen</w:t>
+      </w:r>
+      <w:r>
+        <w:t xml:space="preserve"> </w:t>
+      </w:r>
+      <w:r>
+        <w:t xml:space="preserve">int 80h</w:t>
+      </w:r>
+    </w:p>
+    <w:p>
+      <w:pPr>
+        <w:pStyle w:val="SourceCode"/>
+      </w:pPr>
+      <w:r>
+        <w:rPr>
+          <w:rStyle w:val="VerbatimChar"/>
+        </w:rPr>
+        <w:t xml:space="preserve">; Ввести строку с клавиатуры</w:t>
+      </w:r>
+      <w:r>
+        <w:br/>
+      </w:r>
+      <w:r>
+        <w:rPr>
+          <w:rStyle w:val="VerbatimChar"/>
+        </w:rPr>
+        <w:t xml:space="preserve">mov eax, 3</w:t>
+      </w:r>
+      <w:r>
+        <w:br/>
+      </w:r>
+      <w:r>
+        <w:rPr>
+          <w:rStyle w:val="VerbatimChar"/>
+        </w:rPr>
+        <w:t xml:space="preserve">mov ebx, 0</w:t>
+      </w:r>
+      <w:r>
+        <w:br/>
+      </w:r>
+      <w:r>
+        <w:rPr>
+          <w:rStyle w:val="VerbatimChar"/>
+        </w:rPr>
+        <w:t xml:space="preserve">mov ecx, buf1</w:t>
+      </w:r>
+      <w:r>
+        <w:br/>
+      </w:r>
+      <w:r>
+        <w:rPr>
+          <w:rStyle w:val="VerbatimChar"/>
+        </w:rPr>
+        <w:t xml:space="preserve">mov edx, 80</w:t>
+      </w:r>
+      <w:r>
+        <w:br/>
+      </w:r>
+      <w:r>
+        <w:rPr>
+          <w:rStyle w:val="VerbatimChar"/>
+        </w:rPr>
+        <w:t xml:space="preserve">int 80h</w:t>
+      </w:r>
+      <w:r>
+        <w:br/>
+      </w:r>
+      <w:r>
+        <w:br/>
+      </w:r>
+      <w:r>
+        <w:rPr>
+          <w:rStyle w:val="VerbatimChar"/>
+        </w:rPr>
+        <w:t xml:space="preserve">; Вывести введенную строку на экран</w:t>
+      </w:r>
+      <w:r>
+        <w:br/>
+      </w:r>
+      <w:r>
+        <w:rPr>
+          <w:rStyle w:val="VerbatimChar"/>
+        </w:rPr>
+        <w:t xml:space="preserve">mov eax, 4</w:t>
+      </w:r>
+      <w:r>
+        <w:br/>
+      </w:r>
+      <w:r>
+        <w:rPr>
+          <w:rStyle w:val="VerbatimChar"/>
+        </w:rPr>
+        <w:t xml:space="preserve">mov ebx, 1</w:t>
+      </w:r>
+      <w:r>
+        <w:br/>
+      </w:r>
+      <w:r>
+        <w:rPr>
+          <w:rStyle w:val="VerbatimChar"/>
+        </w:rPr>
+        <w:t xml:space="preserve">mov ecx, inputPrompt</w:t>
+      </w:r>
+      <w:r>
+        <w:br/>
+      </w:r>
+      <w:r>
+        <w:rPr>
+          <w:rStyle w:val="VerbatimChar"/>
+        </w:rPr>
+        <w:t xml:space="preserve">mov edx, inputPromptLen</w:t>
+      </w:r>
+      <w:r>
+        <w:br/>
+      </w:r>
+      <w:r>
+        <w:rPr>
+          <w:rStyle w:val="VerbatimChar"/>
+        </w:rPr>
+        <w:t xml:space="preserve">int 80h</w:t>
+      </w:r>
+      <w:r>
+        <w:br/>
+      </w:r>
+      <w:r>
+        <w:br/>
+      </w:r>
+      <w:r>
+        <w:rPr>
+          <w:rStyle w:val="VerbatimChar"/>
+        </w:rPr>
+        <w:t xml:space="preserve">mov eax, 4</w:t>
+      </w:r>
+      <w:r>
+        <w:br/>
+      </w:r>
+      <w:r>
+        <w:rPr>
+          <w:rStyle w:val="VerbatimChar"/>
+        </w:rPr>
+        <w:t xml:space="preserve">mov ebx, 1</w:t>
+      </w:r>
+      <w:r>
+        <w:br/>
+      </w:r>
+      <w:r>
+        <w:rPr>
+          <w:rStyle w:val="VerbatimChar"/>
+        </w:rPr>
+        <w:t xml:space="preserve">mov ecx, buf1</w:t>
+      </w:r>
+      <w:r>
+        <w:br/>
+      </w:r>
+      <w:r>
+        <w:rPr>
+          <w:rStyle w:val="VerbatimChar"/>
+        </w:rPr>
+        <w:t xml:space="preserve">mov edx, 80</w:t>
+      </w:r>
+      <w:r>
+        <w:br/>
+      </w:r>
+      <w:r>
+        <w:rPr>
+          <w:rStyle w:val="VerbatimChar"/>
+        </w:rPr>
+        <w:t xml:space="preserve">int 80h</w:t>
+      </w:r>
+      <w:r>
+        <w:br/>
+      </w:r>
+      <w:r>
+        <w:br/>
+      </w:r>
+      <w:r>
+        <w:rPr>
+          <w:rStyle w:val="VerbatimChar"/>
+        </w:rPr>
+        <w:t xml:space="preserve">; Завершить программу</w:t>
+      </w:r>
+      <w:r>
+        <w:br/>
+      </w:r>
+      <w:r>
+        <w:rPr>
+          <w:rStyle w:val="VerbatimChar"/>
+        </w:rPr>
+        <w:t xml:space="preserve">mov eax, 1</w:t>
+      </w:r>
+      <w:r>
+        <w:br/>
+      </w:r>
+      <w:r>
+        <w:rPr>
+          <w:rStyle w:val="VerbatimChar"/>
+        </w:rPr>
+        <w:t xml:space="preserve">xor ebx, ebx</w:t>
+      </w:r>
+      <w:r>
+        <w:br/>
+      </w:r>
+      <w:r>
+        <w:rPr>
+          <w:rStyle w:val="VerbatimChar"/>
+        </w:rPr>
+        <w:t xml:space="preserve">int 80h```</w:t>
+      </w:r>
     </w:p>
     <w:p>
       <w:pPr>
@@ -1231,6 +1589,165 @@
       </w:r>
       <w:r>
         <w:t xml:space="preserve">• вывести введённую строку на экран.(??)</w:t>
+      </w:r>
+      <w:r>
+        <w:t xml:space="preserve"> </w:t>
+      </w:r>
+      <w:r>
+        <w:t xml:space="preserve">```%include</w:t>
+      </w:r>
+      <w:r>
+        <w:t xml:space="preserve"> </w:t>
+      </w:r>
+      <w:r>
+        <w:t xml:space="preserve">‘</w:t>
+      </w:r>
+      <w:r>
+        <w:t xml:space="preserve">in_out.asm</w:t>
+      </w:r>
+      <w:r>
+        <w:t xml:space="preserve">’</w:t>
+      </w:r>
+      <w:r>
+        <w:t xml:space="preserve"> </w:t>
+      </w:r>
+      <w:r>
+        <w:t xml:space="preserve">SECTION .data</w:t>
+      </w:r>
+      <w:r>
+        <w:t xml:space="preserve"> </w:t>
+      </w:r>
+      <w:r>
+        <w:t xml:space="preserve">msg: DB</w:t>
+      </w:r>
+      <w:r>
+        <w:t xml:space="preserve"> </w:t>
+      </w:r>
+      <w:r>
+        <w:t xml:space="preserve">‘</w:t>
+      </w:r>
+      <w:r>
+        <w:t xml:space="preserve">Введите строку:</w:t>
+      </w:r>
+      <w:r>
+        <w:t xml:space="preserve">’</w:t>
+      </w:r>
+      <w:r>
+        <w:t xml:space="preserve">,0h</w:t>
+      </w:r>
+      <w:r>
+        <w:t xml:space="preserve"> </w:t>
+      </w:r>
+      <w:r>
+        <w:t xml:space="preserve">SECTION .bss</w:t>
+      </w:r>
+      <w:r>
+        <w:t xml:space="preserve"> </w:t>
+      </w:r>
+      <w:r>
+        <w:t xml:space="preserve">buf1: RESB 80</w:t>
+      </w:r>
+      <w:r>
+        <w:t xml:space="preserve"> </w:t>
+      </w:r>
+      <w:r>
+        <w:t xml:space="preserve">SECTION .text</w:t>
+      </w:r>
+      <w:r>
+        <w:t xml:space="preserve"> </w:t>
+      </w:r>
+      <w:r>
+        <w:t xml:space="preserve">GLOBAL _start</w:t>
+      </w:r>
+      <w:r>
+        <w:t xml:space="preserve"> </w:t>
+      </w:r>
+      <w:r>
+        <w:t xml:space="preserve">_start:</w:t>
+      </w:r>
+      <w:r>
+        <w:t xml:space="preserve"> </w:t>
+      </w:r>
+      <w:r>
+        <w:t xml:space="preserve">; Вывести приглашение</w:t>
+      </w:r>
+      <w:r>
+        <w:t xml:space="preserve"> </w:t>
+      </w:r>
+      <w:r>
+        <w:t xml:space="preserve">“</w:t>
+      </w:r>
+      <w:r>
+        <w:t xml:space="preserve">Введите строку:</w:t>
+      </w:r>
+      <w:r>
+        <w:t xml:space="preserve">”</w:t>
+      </w:r>
+      <w:r>
+        <w:t xml:space="preserve"> </w:t>
+      </w:r>
+      <w:r>
+        <w:t xml:space="preserve">mov eax, msg</w:t>
+      </w:r>
+      <w:r>
+        <w:t xml:space="preserve"> </w:t>
+      </w:r>
+      <w:r>
+        <w:t xml:space="preserve">call sprintLF</w:t>
+      </w:r>
+    </w:p>
+    <w:p>
+      <w:pPr>
+        <w:pStyle w:val="BodyText"/>
+      </w:pPr>
+      <w:r>
+        <w:t xml:space="preserve">; Ввести строку с клавиатуры</w:t>
+      </w:r>
+      <w:r>
+        <w:t xml:space="preserve"> </w:t>
+      </w:r>
+      <w:r>
+        <w:t xml:space="preserve">mov ecx, buf1</w:t>
+      </w:r>
+      <w:r>
+        <w:t xml:space="preserve"> </w:t>
+      </w:r>
+      <w:r>
+        <w:t xml:space="preserve">mov edx, 80</w:t>
+      </w:r>
+      <w:r>
+        <w:t xml:space="preserve"> </w:t>
+      </w:r>
+      <w:r>
+        <w:t xml:space="preserve">call sread</w:t>
+      </w:r>
+    </w:p>
+    <w:p>
+      <w:pPr>
+        <w:pStyle w:val="BodyText"/>
+      </w:pPr>
+      <w:r>
+        <w:t xml:space="preserve">; Вывести введенную строку на экран</w:t>
+      </w:r>
+      <w:r>
+        <w:t xml:space="preserve"> </w:t>
+      </w:r>
+      <w:r>
+        <w:t xml:space="preserve">mov eax, buf1</w:t>
+      </w:r>
+      <w:r>
+        <w:t xml:space="preserve"> </w:t>
+      </w:r>
+      <w:r>
+        <w:t xml:space="preserve">call sprintLF</w:t>
+      </w:r>
+    </w:p>
+    <w:p>
+      <w:pPr>
+        <w:pStyle w:val="BodyText"/>
+      </w:pPr>
+      <w:r>
+        <w:t xml:space="preserve">call quit```</w:t>
       </w:r>
     </w:p>
     <w:p>

</xml_diff>